<commit_message>
report with some images + numbers with separators
</commit_message>
<xml_diff>
--- a/delivery4/CP4-template.docx
+++ b/delivery4/CP4-template.docx
@@ -71,7 +71,7 @@
                                 </pic:cNvPicPr>
                               </pic:nvPicPr>
                               <pic:blipFill rotWithShape="1">
-                                <a:blip r:embed="rId6" cstate="print">
+                                <a:blip r:embed="rId8" cstate="print">
                                   <a:extLst>
                                     <a:ext uri="{28A0092B-C50C-407E-A947-70E740481C1C}">
                                       <a14:useLocalDpi xmlns:a14="http://schemas.microsoft.com/office/drawing/2010/main" val="0"/>
@@ -188,7 +188,7 @@
                         <o:lock v:ext="edit" aspectratio="t"/>
                       </v:shapetype>
                       <v:shape id="Picture 1" o:spid="_x0000_s1027" type="#_x0000_t75" style="position:absolute;left:3450;width:20186;height:12130;visibility:visible;mso-wrap-style:square" o:gfxdata="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">
-                        <v:imagedata r:id="rId7" o:title="" croptop="2772f" cropbottom="7678f" cropleft="7693f" cropright="7835f"/>
+                        <v:imagedata r:id="rId9" o:title="" croptop="2772f" cropbottom="7678f" cropleft="7693f" cropright="7835f"/>
                       </v:shape>
                       <v:shapetype id="_x0000_t202" coordsize="21600,21600" o:spt="202" path="m,l,21600r21600,l21600,xe">
                         <v:stroke joinstyle="miter"/>
@@ -567,7 +567,7 @@
         <w:pStyle w:val="ListParagraph"/>
         <w:numPr>
           <w:ilvl w:val="0"/>
-          <w:numId w:val="7"/>
+          <w:numId w:val="8"/>
         </w:numPr>
         <w:rPr>
           <w:lang w:val="en-US"/>
@@ -651,7 +651,7 @@
         <w:pStyle w:val="ListParagraph"/>
         <w:numPr>
           <w:ilvl w:val="0"/>
-          <w:numId w:val="7"/>
+          <w:numId w:val="8"/>
         </w:numPr>
         <w:rPr>
           <w:lang w:val="en-US"/>
@@ -717,12 +717,262 @@
         <w:pStyle w:val="ListParagraph"/>
         <w:numPr>
           <w:ilvl w:val="0"/>
-          <w:numId w:val="7"/>
+          <w:numId w:val="8"/>
         </w:numPr>
         <w:rPr>
           <w:lang w:val="en-US"/>
         </w:rPr>
       </w:pPr>
+      <w:r>
+        <w:rPr>
+          <w:noProof/>
+        </w:rPr>
+        <mc:AlternateContent>
+          <mc:Choice Requires="wps">
+            <w:drawing>
+              <wp:anchor distT="0" distB="0" distL="114300" distR="114300" simplePos="0" relativeHeight="251664384" behindDoc="0" locked="0" layoutInCell="1" allowOverlap="1" wp14:anchorId="3611A358" wp14:editId="0C64B838">
+                <wp:simplePos x="0" y="0"/>
+                <wp:positionH relativeFrom="column">
+                  <wp:posOffset>213360</wp:posOffset>
+                </wp:positionH>
+                <wp:positionV relativeFrom="paragraph">
+                  <wp:posOffset>3374390</wp:posOffset>
+                </wp:positionV>
+                <wp:extent cx="5324475" cy="635"/>
+                <wp:effectExtent l="0" t="0" r="9525" b="0"/>
+                <wp:wrapTopAndBottom/>
+                <wp:docPr id="12" name="Text Box 12"/>
+                <wp:cNvGraphicFramePr/>
+                <a:graphic xmlns:a="http://schemas.openxmlformats.org/drawingml/2006/main">
+                  <a:graphicData uri="http://schemas.microsoft.com/office/word/2010/wordprocessingShape">
+                    <wps:wsp>
+                      <wps:cNvSpPr txBox="1"/>
+                      <wps:spPr>
+                        <a:xfrm>
+                          <a:off x="0" y="0"/>
+                          <a:ext cx="5324475" cy="635"/>
+                        </a:xfrm>
+                        <a:prstGeom prst="rect">
+                          <a:avLst/>
+                        </a:prstGeom>
+                        <a:solidFill>
+                          <a:prstClr val="white"/>
+                        </a:solidFill>
+                        <a:ln>
+                          <a:noFill/>
+                        </a:ln>
+                      </wps:spPr>
+                      <wps:txbx>
+                        <w:txbxContent>
+                          <w:p>
+                            <w:pPr>
+                              <w:pStyle w:val="Caption"/>
+                              <w:jc w:val="center"/>
+                              <w:rPr>
+                                <w:lang w:val="en-GB"/>
+                              </w:rPr>
+                            </w:pPr>
+                            <w:r>
+                              <w:rPr>
+                                <w:lang w:val="en-GB"/>
+                              </w:rPr>
+                              <w:t xml:space="preserve">Figure </w:t>
+                            </w:r>
+                            <w:r>
+                              <w:fldChar w:fldCharType="begin"/>
+                            </w:r>
+                            <w:r>
+                              <w:rPr>
+                                <w:lang w:val="en-GB"/>
+                              </w:rPr>
+                              <w:instrText xml:space="preserve"> SEQ Figure \* ARABIC </w:instrText>
+                            </w:r>
+                            <w:r>
+                              <w:fldChar w:fldCharType="separate"/>
+                            </w:r>
+                            <w:r>
+                              <w:rPr>
+                                <w:noProof/>
+                                <w:lang w:val="en-GB"/>
+                              </w:rPr>
+                              <w:t>1</w:t>
+                            </w:r>
+                            <w:r>
+                              <w:fldChar w:fldCharType="end"/>
+                            </w:r>
+                            <w:r>
+                              <w:rPr>
+                                <w:lang w:val="en-GB"/>
+                              </w:rPr>
+                              <w:t xml:space="preserve"> Current</w:t>
+                            </w:r>
+                            <w:r>
+                              <w:rPr>
+                                <w:lang w:val="en-GB"/>
+                              </w:rPr>
+                              <w:t xml:space="preserve"> layout</w:t>
+                            </w:r>
+                            <w:r>
+                              <w:rPr>
+                                <w:lang w:val="en-GB"/>
+                              </w:rPr>
+                              <w:t xml:space="preserve"> of the v</w:t>
+                            </w:r>
+                            <w:r>
+                              <w:rPr>
+                                <w:lang w:val="en-GB"/>
+                              </w:rPr>
+                              <w:t>isualization after implementing two idioms</w:t>
+                            </w:r>
+                          </w:p>
+                        </w:txbxContent>
+                      </wps:txbx>
+                      <wps:bodyPr rot="0" spcFirstLastPara="0" vertOverflow="overflow" horzOverflow="overflow" vert="horz" wrap="square" lIns="0" tIns="0" rIns="0" bIns="0" numCol="1" spcCol="0" rtlCol="0" fromWordArt="0" anchor="t" anchorCtr="0" forceAA="0" compatLnSpc="1">
+                        <a:prstTxWarp prst="textNoShape">
+                          <a:avLst/>
+                        </a:prstTxWarp>
+                        <a:spAutoFit/>
+                      </wps:bodyPr>
+                    </wps:wsp>
+                  </a:graphicData>
+                </a:graphic>
+              </wp:anchor>
+            </w:drawing>
+          </mc:Choice>
+          <mc:Fallback>
+            <w:pict>
+              <v:shape w14:anchorId="3611A358" id="Text Box 12" o:spid="_x0000_s1029" type="#_x0000_t202" style="position:absolute;left:0;text-align:left;margin-left:16.8pt;margin-top:265.7pt;width:419.25pt;height:.05pt;z-index:251664384;visibility:visible;mso-wrap-style:square;mso-wrap-distance-left:9pt;mso-wrap-distance-top:0;mso-wrap-distance-right:9pt;mso-wrap-distance-bottom:0;mso-position-horizontal:absolute;mso-position-horizontal-relative:text;mso-position-vertical:absolute;mso-position-vertical-relative:text;v-text-anchor:top" o:gfxdata="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" stroked="f">
+                <v:textbox style="mso-fit-shape-to-text:t" inset="0,0,0,0">
+                  <w:txbxContent>
+                    <w:p>
+                      <w:pPr>
+                        <w:pStyle w:val="Caption"/>
+                        <w:jc w:val="center"/>
+                        <w:rPr>
+                          <w:lang w:val="en-GB"/>
+                        </w:rPr>
+                      </w:pPr>
+                      <w:r>
+                        <w:rPr>
+                          <w:lang w:val="en-GB"/>
+                        </w:rPr>
+                        <w:t xml:space="preserve">Figure </w:t>
+                      </w:r>
+                      <w:r>
+                        <w:fldChar w:fldCharType="begin"/>
+                      </w:r>
+                      <w:r>
+                        <w:rPr>
+                          <w:lang w:val="en-GB"/>
+                        </w:rPr>
+                        <w:instrText xml:space="preserve"> SEQ Figure \* ARABIC </w:instrText>
+                      </w:r>
+                      <w:r>
+                        <w:fldChar w:fldCharType="separate"/>
+                      </w:r>
+                      <w:r>
+                        <w:rPr>
+                          <w:noProof/>
+                          <w:lang w:val="en-GB"/>
+                        </w:rPr>
+                        <w:t>1</w:t>
+                      </w:r>
+                      <w:r>
+                        <w:fldChar w:fldCharType="end"/>
+                      </w:r>
+                      <w:r>
+                        <w:rPr>
+                          <w:lang w:val="en-GB"/>
+                        </w:rPr>
+                        <w:t xml:space="preserve"> Current</w:t>
+                      </w:r>
+                      <w:r>
+                        <w:rPr>
+                          <w:lang w:val="en-GB"/>
+                        </w:rPr>
+                        <w:t xml:space="preserve"> layout</w:t>
+                      </w:r>
+                      <w:r>
+                        <w:rPr>
+                          <w:lang w:val="en-GB"/>
+                        </w:rPr>
+                        <w:t xml:space="preserve"> of the v</w:t>
+                      </w:r>
+                      <w:r>
+                        <w:rPr>
+                          <w:lang w:val="en-GB"/>
+                        </w:rPr>
+                        <w:t>isualization after implementing two idioms</w:t>
+                      </w:r>
+                    </w:p>
+                  </w:txbxContent>
+                </v:textbox>
+                <w10:wrap type="topAndBottom"/>
+              </v:shape>
+            </w:pict>
+          </mc:Fallback>
+        </mc:AlternateContent>
+      </w:r>
+      <w:r>
+        <w:rPr>
+          <w:lang w:val="en-US"/>
+        </w:rPr>
+        <w:drawing>
+          <wp:anchor distT="0" distB="0" distL="114300" distR="114300" simplePos="0" relativeHeight="251661312" behindDoc="0" locked="0" layoutInCell="1" allowOverlap="1" wp14:anchorId="236BCD66" wp14:editId="4EC3CE9E">
+            <wp:simplePos x="0" y="0"/>
+            <wp:positionH relativeFrom="margin">
+              <wp:posOffset>4445</wp:posOffset>
+            </wp:positionH>
+            <wp:positionV relativeFrom="paragraph">
+              <wp:posOffset>589915</wp:posOffset>
+            </wp:positionV>
+            <wp:extent cx="5867400" cy="2721610"/>
+            <wp:effectExtent l="0" t="0" r="0" b="2540"/>
+            <wp:wrapTopAndBottom/>
+            <wp:docPr id="7" name="Picture 7" descr="Graphical user interface, chart&#10;&#10;Description automatically generated"/>
+            <wp:cNvGraphicFramePr>
+              <a:graphicFrameLocks xmlns:a="http://schemas.openxmlformats.org/drawingml/2006/main" noChangeAspect="1"/>
+            </wp:cNvGraphicFramePr>
+            <a:graphic xmlns:a="http://schemas.openxmlformats.org/drawingml/2006/main">
+              <a:graphicData uri="http://schemas.openxmlformats.org/drawingml/2006/picture">
+                <pic:pic xmlns:pic="http://schemas.openxmlformats.org/drawingml/2006/picture">
+                  <pic:nvPicPr>
+                    <pic:cNvPr id="7" name="Picture 7" descr="Graphical user interface, chart&#10;&#10;Description automatically generated"/>
+                    <pic:cNvPicPr/>
+                  </pic:nvPicPr>
+                  <pic:blipFill>
+                    <a:blip r:embed="rId10">
+                      <a:extLst>
+                        <a:ext uri="{28A0092B-C50C-407E-A947-70E740481C1C}">
+                          <a14:useLocalDpi xmlns:a14="http://schemas.microsoft.com/office/drawing/2010/main" val="0"/>
+                        </a:ext>
+                      </a:extLst>
+                    </a:blip>
+                    <a:stretch>
+                      <a:fillRect/>
+                    </a:stretch>
+                  </pic:blipFill>
+                  <pic:spPr>
+                    <a:xfrm>
+                      <a:off x="0" y="0"/>
+                      <a:ext cx="5867400" cy="2721610"/>
+                    </a:xfrm>
+                    <a:prstGeom prst="rect">
+                      <a:avLst/>
+                    </a:prstGeom>
+                  </pic:spPr>
+                </pic:pic>
+              </a:graphicData>
+            </a:graphic>
+            <wp14:sizeRelH relativeFrom="margin">
+              <wp14:pctWidth>0</wp14:pctWidth>
+            </wp14:sizeRelH>
+            <wp14:sizeRelV relativeFrom="margin">
+              <wp14:pctHeight>0</wp14:pctHeight>
+            </wp14:sizeRelV>
+          </wp:anchor>
+        </w:drawing>
+      </w:r>
       <w:r>
         <w:rPr>
           <w:lang w:val="en-US"/>
@@ -780,108 +1030,38 @@
     </w:p>
     <w:p>
       <w:pPr>
-        <w:pStyle w:val="Heading1"/>
-        <w:rPr>
-          <w:lang w:val="en-US"/>
-        </w:rPr>
-      </w:pPr>
-      <w:r>
-        <w:rPr>
-          <w:lang w:val="en-US"/>
-        </w:rPr>
-        <w:t>Visual Encoding</w:t>
+        <w:jc w:val="left"/>
+        <w:rPr>
+          <w:lang w:val="en-US"/>
+        </w:rPr>
+      </w:pPr>
+      <w:r>
+        <w:rPr>
+          <w:lang w:val="en-US"/>
+        </w:rPr>
+        <w:br w:type="page"/>
       </w:r>
     </w:p>
     <w:p>
       <w:pPr>
-        <w:rPr>
-          <w:lang w:val="en-US"/>
-        </w:rPr>
-      </w:pPr>
-      <w:r>
-        <w:rPr>
-          <w:lang w:val="en-US"/>
-        </w:rPr>
-        <w:t xml:space="preserve">For this delivery we have already implemented the choropleth map and the line chart. </w:t>
-      </w:r>
+        <w:jc w:val="left"/>
+        <w:rPr>
+          <w:lang w:val="en-US"/>
+        </w:rPr>
+      </w:pPr>
     </w:p>
     <w:p>
       <w:pPr>
-        <w:rPr>
-          <w:lang w:val="en-US"/>
-        </w:rPr>
-      </w:pPr>
-      <w:r>
-        <w:rPr>
-          <w:lang w:val="en-US"/>
-        </w:rPr>
-        <w:t xml:space="preserve">The choropleth map </w:t>
-      </w:r>
-      <w:r>
-        <w:rPr>
-          <w:lang w:val="en-US"/>
-        </w:rPr>
-        <w:t xml:space="preserve">is a map of the United States of America split by states, each with their own shape, </w:t>
-      </w:r>
-      <w:r>
-        <w:rPr>
-          <w:lang w:val="en-US"/>
-        </w:rPr>
-        <w:t>position,</w:t>
-      </w:r>
-      <w:r>
-        <w:rPr>
-          <w:lang w:val="en-US"/>
-        </w:rPr>
-        <w:t xml:space="preserve"> and hue</w:t>
-      </w:r>
-      <w:r>
-        <w:rPr>
-          <w:lang w:val="en-US"/>
-        </w:rPr>
-        <w:t xml:space="preserve"> in</w:t>
-      </w:r>
-      <w:r>
-        <w:rPr>
-          <w:lang w:val="en-US"/>
-        </w:rPr>
-        <w:t xml:space="preserve"> which </w:t>
-      </w:r>
-      <w:r>
-        <w:rPr>
-          <w:lang w:val="en-US"/>
-        </w:rPr>
-        <w:t xml:space="preserve">the latter </w:t>
-      </w:r>
-      <w:r>
-        <w:rPr>
-          <w:lang w:val="en-US"/>
-        </w:rPr>
-        <w:t xml:space="preserve">represents </w:t>
-      </w:r>
-      <w:r>
-        <w:rPr>
-          <w:lang w:val="en-US"/>
-        </w:rPr>
-        <w:t xml:space="preserve">the </w:t>
-      </w:r>
-      <w:r>
-        <w:rPr>
-          <w:lang w:val="en-US"/>
-        </w:rPr>
-        <w:t xml:space="preserve">first attribute in the list’s </w:t>
-      </w:r>
-      <w:r>
-        <w:rPr>
-          <w:lang w:val="en-US"/>
-        </w:rPr>
-        <w:t xml:space="preserve">value </w:t>
-      </w:r>
-      <w:r>
-        <w:rPr>
-          <w:lang w:val="en-US"/>
-        </w:rPr>
-        <w:t>for the year selected on the slider and updates every time the user changes one of those.</w:t>
+        <w:pStyle w:val="Heading1"/>
+        <w:rPr>
+          <w:lang w:val="en-US"/>
+        </w:rPr>
+      </w:pPr>
+      <w:r>
+        <w:rPr>
+          <w:lang w:val="en-US"/>
+        </w:rPr>
+        <w:t>Visual Encoding</w:t>
       </w:r>
     </w:p>
     <w:p>
@@ -894,75 +1074,86 @@
         <w:rPr>
           <w:lang w:val="en-US"/>
         </w:rPr>
-        <w:t>The</w:t>
-      </w:r>
-      <w:r>
-        <w:rPr>
-          <w:lang w:val="en-US"/>
-        </w:rPr>
-        <w:t xml:space="preserve"> line chart represents the data</w:t>
-      </w:r>
-      <w:r>
-        <w:rPr>
-          <w:lang w:val="en-US"/>
-        </w:rPr>
-        <w:t xml:space="preserve"> either</w:t>
-      </w:r>
-      <w:r>
-        <w:rPr>
-          <w:lang w:val="en-US"/>
-        </w:rPr>
-        <w:t xml:space="preserve"> for </w:t>
-      </w:r>
-      <w:r>
-        <w:rPr>
-          <w:lang w:val="en-US"/>
-        </w:rPr>
-        <w:t>the</w:t>
-      </w:r>
-      <w:r>
-        <w:rPr>
-          <w:lang w:val="en-US"/>
-        </w:rPr>
-        <w:t xml:space="preserve"> state chosen on the map</w:t>
-      </w:r>
-      <w:r>
-        <w:rPr>
-          <w:lang w:val="en-US"/>
-        </w:rPr>
-        <w:t xml:space="preserve"> or the default one</w:t>
-      </w:r>
-      <w:r>
-        <w:rPr>
-          <w:lang w:val="en-US"/>
-        </w:rPr>
-        <w:t xml:space="preserve">, but unlike the map, it represents the attribute’s values through the years. Each value is represented by a dot connected to </w:t>
-      </w:r>
-      <w:r>
-        <w:rPr>
-          <w:lang w:val="en-US"/>
-        </w:rPr>
-        <w:t>its neighbors</w:t>
-      </w:r>
-      <w:r>
-        <w:rPr>
-          <w:lang w:val="en-US"/>
-        </w:rPr>
-        <w:t xml:space="preserve"> by a line. The x position encodes the year and the y position the value of the attributes. Each attribute has its own unique color and can be highlighted by hovering the mouse over its line.</w:t>
+        <w:t xml:space="preserve">For this delivery we have already implemented the choropleth map and the line chart. </w:t>
       </w:r>
     </w:p>
     <w:p>
       <w:pPr>
-        <w:pStyle w:val="Heading1"/>
-        <w:rPr>
-          <w:lang w:val="en-US"/>
-        </w:rPr>
-      </w:pPr>
-      <w:r>
-        <w:rPr>
-          <w:lang w:val="en-US"/>
-        </w:rPr>
-        <w:t>Implementation of Linking Mechanism</w:t>
+        <w:rPr>
+          <w:lang w:val="en-US"/>
+        </w:rPr>
+      </w:pPr>
+      <w:r>
+        <w:rPr>
+          <w:lang w:val="en-US"/>
+        </w:rPr>
+        <w:t xml:space="preserve">The choropleth map </w:t>
+      </w:r>
+      <w:r>
+        <w:rPr>
+          <w:lang w:val="en-US"/>
+        </w:rPr>
+        <w:t xml:space="preserve">is a map of the United States of America split by states, each with their own shape, </w:t>
+      </w:r>
+      <w:r>
+        <w:rPr>
+          <w:lang w:val="en-US"/>
+        </w:rPr>
+        <w:t>position,</w:t>
+      </w:r>
+      <w:r>
+        <w:rPr>
+          <w:lang w:val="en-US"/>
+        </w:rPr>
+        <w:t xml:space="preserve"> and hue</w:t>
+      </w:r>
+      <w:r>
+        <w:rPr>
+          <w:lang w:val="en-US"/>
+        </w:rPr>
+        <w:t xml:space="preserve"> in</w:t>
+      </w:r>
+      <w:r>
+        <w:rPr>
+          <w:lang w:val="en-US"/>
+        </w:rPr>
+        <w:t xml:space="preserve"> which </w:t>
+      </w:r>
+      <w:r>
+        <w:rPr>
+          <w:lang w:val="en-US"/>
+        </w:rPr>
+        <w:t xml:space="preserve">the latter </w:t>
+      </w:r>
+      <w:r>
+        <w:rPr>
+          <w:lang w:val="en-US"/>
+        </w:rPr>
+        <w:t xml:space="preserve">represents </w:t>
+      </w:r>
+      <w:r>
+        <w:rPr>
+          <w:lang w:val="en-US"/>
+        </w:rPr>
+        <w:t xml:space="preserve">the </w:t>
+      </w:r>
+      <w:r>
+        <w:rPr>
+          <w:lang w:val="en-US"/>
+        </w:rPr>
+        <w:t xml:space="preserve">first attribute in the list’s </w:t>
+      </w:r>
+      <w:r>
+        <w:rPr>
+          <w:lang w:val="en-US"/>
+        </w:rPr>
+        <w:t xml:space="preserve">value </w:t>
+      </w:r>
+      <w:r>
+        <w:rPr>
+          <w:lang w:val="en-US"/>
+        </w:rPr>
+        <w:t>for the year selected on the slider and updates every time the user changes one of those.</w:t>
       </w:r>
     </w:p>
     <w:p>
@@ -971,12 +1162,6 @@
           <w:lang w:val="en-US"/>
         </w:rPr>
       </w:pPr>
-      <w:r>
-        <w:rPr>
-          <w:lang w:val="en-US"/>
-        </w:rPr>
-        <w:t xml:space="preserve">All the idioms share at least one of the top section’s selections, but the interaction between them goes beyond that, we also allow the user to change the data that is being visualized by interacting with some elements inside the idioms. </w:t>
-      </w:r>
     </w:p>
     <w:p>
       <w:pPr>
@@ -986,40 +1171,537 @@
       </w:pPr>
       <w:r>
         <w:rPr>
-          <w:lang w:val="en-US"/>
-        </w:rPr>
-        <w:t xml:space="preserve">Whenever the user hovers the mouse over a state, a tooltip shows up with the name of the state and its corresponding value for the attribute chosen. </w:t>
-      </w:r>
-      <w:r>
-        <w:rPr>
-          <w:lang w:val="en-US"/>
-        </w:rPr>
-        <w:t>But i</w:t>
-      </w:r>
-      <w:r>
-        <w:rPr>
-          <w:lang w:val="en-US"/>
-        </w:rPr>
-        <w:t>f the user clicks on the state, it becomes selected, an icon shows up over it and the line chart (and, in the future, the other two on its section) starts displaying the values for that state.</w:t>
+          <w:noProof/>
+        </w:rPr>
+        <mc:AlternateContent>
+          <mc:Choice Requires="wps">
+            <w:drawing>
+              <wp:anchor distT="0" distB="0" distL="114300" distR="114300" simplePos="0" relativeHeight="251666432" behindDoc="0" locked="0" layoutInCell="1" allowOverlap="1" wp14:anchorId="466A9D82" wp14:editId="1EEFAF05">
+                <wp:simplePos x="0" y="0"/>
+                <wp:positionH relativeFrom="margin">
+                  <wp:posOffset>1632585</wp:posOffset>
+                </wp:positionH>
+                <wp:positionV relativeFrom="paragraph">
+                  <wp:posOffset>2155825</wp:posOffset>
+                </wp:positionV>
+                <wp:extent cx="2486025" cy="219075"/>
+                <wp:effectExtent l="0" t="0" r="9525" b="9525"/>
+                <wp:wrapTopAndBottom/>
+                <wp:docPr id="13" name="Text Box 13"/>
+                <wp:cNvGraphicFramePr/>
+                <a:graphic xmlns:a="http://schemas.openxmlformats.org/drawingml/2006/main">
+                  <a:graphicData uri="http://schemas.microsoft.com/office/word/2010/wordprocessingShape">
+                    <wps:wsp>
+                      <wps:cNvSpPr txBox="1"/>
+                      <wps:spPr>
+                        <a:xfrm>
+                          <a:off x="0" y="0"/>
+                          <a:ext cx="2486025" cy="219075"/>
+                        </a:xfrm>
+                        <a:prstGeom prst="rect">
+                          <a:avLst/>
+                        </a:prstGeom>
+                        <a:solidFill>
+                          <a:prstClr val="white"/>
+                        </a:solidFill>
+                        <a:ln>
+                          <a:noFill/>
+                        </a:ln>
+                      </wps:spPr>
+                      <wps:txbx>
+                        <w:txbxContent>
+                          <w:p>
+                            <w:pPr>
+                              <w:pStyle w:val="Caption"/>
+                              <w:jc w:val="center"/>
+                              <w:rPr>
+                                <w:lang w:val="en-GB"/>
+                              </w:rPr>
+                            </w:pPr>
+                            <w:r>
+                              <w:rPr>
+                                <w:lang w:val="en-GB"/>
+                              </w:rPr>
+                              <w:t xml:space="preserve">Figure </w:t>
+                            </w:r>
+                            <w:r>
+                              <w:fldChar w:fldCharType="begin"/>
+                            </w:r>
+                            <w:r>
+                              <w:rPr>
+                                <w:lang w:val="en-GB"/>
+                              </w:rPr>
+                              <w:instrText xml:space="preserve"> SEQ Figure \* ARABIC </w:instrText>
+                            </w:r>
+                            <w:r>
+                              <w:fldChar w:fldCharType="separate"/>
+                            </w:r>
+                            <w:r>
+                              <w:rPr>
+                                <w:noProof/>
+                                <w:lang w:val="en-GB"/>
+                              </w:rPr>
+                              <w:t>2</w:t>
+                            </w:r>
+                            <w:r>
+                              <w:fldChar w:fldCharType="end"/>
+                            </w:r>
+                            <w:r>
+                              <w:rPr>
+                                <w:lang w:val="en-GB"/>
+                              </w:rPr>
+                              <w:t xml:space="preserve"> Choropleth map</w:t>
+                            </w:r>
+                            <w:r>
+                              <w:rPr>
+                                <w:lang w:val="en-GB"/>
+                              </w:rPr>
+                              <w:t xml:space="preserve"> with a state selected (in red)</w:t>
+                            </w:r>
+                          </w:p>
+                        </w:txbxContent>
+                      </wps:txbx>
+                      <wps:bodyPr rot="0" spcFirstLastPara="0" vertOverflow="overflow" horzOverflow="overflow" vert="horz" wrap="square" lIns="0" tIns="0" rIns="0" bIns="0" numCol="1" spcCol="0" rtlCol="0" fromWordArt="0" anchor="t" anchorCtr="0" forceAA="0" compatLnSpc="1">
+                        <a:prstTxWarp prst="textNoShape">
+                          <a:avLst/>
+                        </a:prstTxWarp>
+                        <a:noAutofit/>
+                      </wps:bodyPr>
+                    </wps:wsp>
+                  </a:graphicData>
+                </a:graphic>
+                <wp14:sizeRelH relativeFrom="margin">
+                  <wp14:pctWidth>0</wp14:pctWidth>
+                </wp14:sizeRelH>
+                <wp14:sizeRelV relativeFrom="margin">
+                  <wp14:pctHeight>0</wp14:pctHeight>
+                </wp14:sizeRelV>
+              </wp:anchor>
+            </w:drawing>
+          </mc:Choice>
+          <mc:Fallback>
+            <w:pict>
+              <v:shape w14:anchorId="466A9D82" id="Text Box 13" o:spid="_x0000_s1030" type="#_x0000_t202" style="position:absolute;left:0;text-align:left;margin-left:128.55pt;margin-top:169.75pt;width:195.75pt;height:17.25pt;z-index:251666432;visibility:visible;mso-wrap-style:square;mso-width-percent:0;mso-height-percent:0;mso-wrap-distance-left:9pt;mso-wrap-distance-top:0;mso-wrap-distance-right:9pt;mso-wrap-distance-bottom:0;mso-position-horizontal:absolute;mso-position-horizontal-relative:margin;mso-position-vertical:absolute;mso-position-vertical-relative:text;mso-width-percent:0;mso-height-percent:0;mso-width-relative:margin;mso-height-relative:margin;v-text-anchor:top" o:gfxdata="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" stroked="f">
+                <v:textbox inset="0,0,0,0">
+                  <w:txbxContent>
+                    <w:p>
+                      <w:pPr>
+                        <w:pStyle w:val="Caption"/>
+                        <w:jc w:val="center"/>
+                        <w:rPr>
+                          <w:lang w:val="en-GB"/>
+                        </w:rPr>
+                      </w:pPr>
+                      <w:r>
+                        <w:rPr>
+                          <w:lang w:val="en-GB"/>
+                        </w:rPr>
+                        <w:t xml:space="preserve">Figure </w:t>
+                      </w:r>
+                      <w:r>
+                        <w:fldChar w:fldCharType="begin"/>
+                      </w:r>
+                      <w:r>
+                        <w:rPr>
+                          <w:lang w:val="en-GB"/>
+                        </w:rPr>
+                        <w:instrText xml:space="preserve"> SEQ Figure \* ARABIC </w:instrText>
+                      </w:r>
+                      <w:r>
+                        <w:fldChar w:fldCharType="separate"/>
+                      </w:r>
+                      <w:r>
+                        <w:rPr>
+                          <w:noProof/>
+                          <w:lang w:val="en-GB"/>
+                        </w:rPr>
+                        <w:t>2</w:t>
+                      </w:r>
+                      <w:r>
+                        <w:fldChar w:fldCharType="end"/>
+                      </w:r>
+                      <w:r>
+                        <w:rPr>
+                          <w:lang w:val="en-GB"/>
+                        </w:rPr>
+                        <w:t xml:space="preserve"> Choropleth map</w:t>
+                      </w:r>
+                      <w:r>
+                        <w:rPr>
+                          <w:lang w:val="en-GB"/>
+                        </w:rPr>
+                        <w:t xml:space="preserve"> with a state selected (in red)</w:t>
+                      </w:r>
+                    </w:p>
+                  </w:txbxContent>
+                </v:textbox>
+                <w10:wrap type="topAndBottom" anchorx="margin"/>
+              </v:shape>
+            </w:pict>
+          </mc:Fallback>
+        </mc:AlternateContent>
+      </w:r>
+      <w:r>
+        <w:rPr>
+          <w:lang w:val="en-US"/>
+        </w:rPr>
+        <w:drawing>
+          <wp:anchor distT="0" distB="0" distL="114300" distR="114300" simplePos="0" relativeHeight="251660288" behindDoc="0" locked="0" layoutInCell="1" allowOverlap="1" wp14:anchorId="3A0ABBD4" wp14:editId="00037016">
+            <wp:simplePos x="0" y="0"/>
+            <wp:positionH relativeFrom="margin">
+              <wp:posOffset>1419225</wp:posOffset>
+            </wp:positionH>
+            <wp:positionV relativeFrom="paragraph">
+              <wp:posOffset>83185</wp:posOffset>
+            </wp:positionV>
+            <wp:extent cx="2921635" cy="2072640"/>
+            <wp:effectExtent l="0" t="0" r="0" b="3810"/>
+            <wp:wrapTopAndBottom/>
+            <wp:docPr id="10" name="Picture 10" descr="A picture containing map&#10;&#10;Description automatically generated"/>
+            <wp:cNvGraphicFramePr>
+              <a:graphicFrameLocks xmlns:a="http://schemas.openxmlformats.org/drawingml/2006/main" noChangeAspect="1"/>
+            </wp:cNvGraphicFramePr>
+            <a:graphic xmlns:a="http://schemas.openxmlformats.org/drawingml/2006/main">
+              <a:graphicData uri="http://schemas.openxmlformats.org/drawingml/2006/picture">
+                <pic:pic xmlns:pic="http://schemas.openxmlformats.org/drawingml/2006/picture">
+                  <pic:nvPicPr>
+                    <pic:cNvPr id="10" name="Picture 10" descr="A picture containing map&#10;&#10;Description automatically generated"/>
+                    <pic:cNvPicPr/>
+                  </pic:nvPicPr>
+                  <pic:blipFill>
+                    <a:blip r:embed="rId11">
+                      <a:extLst>
+                        <a:ext uri="{28A0092B-C50C-407E-A947-70E740481C1C}">
+                          <a14:useLocalDpi xmlns:a14="http://schemas.microsoft.com/office/drawing/2010/main" val="0"/>
+                        </a:ext>
+                      </a:extLst>
+                    </a:blip>
+                    <a:stretch>
+                      <a:fillRect/>
+                    </a:stretch>
+                  </pic:blipFill>
+                  <pic:spPr>
+                    <a:xfrm>
+                      <a:off x="0" y="0"/>
+                      <a:ext cx="2921635" cy="2072640"/>
+                    </a:xfrm>
+                    <a:prstGeom prst="rect">
+                      <a:avLst/>
+                    </a:prstGeom>
+                  </pic:spPr>
+                </pic:pic>
+              </a:graphicData>
+            </a:graphic>
+            <wp14:sizeRelH relativeFrom="margin">
+              <wp14:pctWidth>0</wp14:pctWidth>
+            </wp14:sizeRelH>
+            <wp14:sizeRelV relativeFrom="margin">
+              <wp14:pctHeight>0</wp14:pctHeight>
+            </wp14:sizeRelV>
+          </wp:anchor>
+        </w:drawing>
+      </w:r>
+      <w:r>
+        <w:rPr>
+          <w:noProof/>
+        </w:rPr>
+        <mc:AlternateContent>
+          <mc:Choice Requires="wps">
+            <w:drawing>
+              <wp:anchor distT="0" distB="0" distL="114300" distR="114300" simplePos="0" relativeHeight="251668480" behindDoc="0" locked="0" layoutInCell="1" allowOverlap="1" wp14:anchorId="328BE8E0" wp14:editId="44844646">
+                <wp:simplePos x="0" y="0"/>
+                <wp:positionH relativeFrom="column">
+                  <wp:posOffset>1337310</wp:posOffset>
+                </wp:positionH>
+                <wp:positionV relativeFrom="paragraph">
+                  <wp:posOffset>6263640</wp:posOffset>
+                </wp:positionV>
+                <wp:extent cx="3076575" cy="635"/>
+                <wp:effectExtent l="0" t="0" r="0" b="0"/>
+                <wp:wrapTopAndBottom/>
+                <wp:docPr id="14" name="Text Box 14"/>
+                <wp:cNvGraphicFramePr/>
+                <a:graphic xmlns:a="http://schemas.openxmlformats.org/drawingml/2006/main">
+                  <a:graphicData uri="http://schemas.microsoft.com/office/word/2010/wordprocessingShape">
+                    <wps:wsp>
+                      <wps:cNvSpPr txBox="1"/>
+                      <wps:spPr>
+                        <a:xfrm>
+                          <a:off x="0" y="0"/>
+                          <a:ext cx="3076575" cy="635"/>
+                        </a:xfrm>
+                        <a:prstGeom prst="rect">
+                          <a:avLst/>
+                        </a:prstGeom>
+                        <a:solidFill>
+                          <a:prstClr val="white"/>
+                        </a:solidFill>
+                        <a:ln>
+                          <a:noFill/>
+                        </a:ln>
+                      </wps:spPr>
+                      <wps:txbx>
+                        <w:txbxContent>
+                          <w:p>
+                            <w:pPr>
+                              <w:pStyle w:val="Caption"/>
+                              <w:jc w:val="center"/>
+                              <w:rPr>
+                                <w:lang w:val="en-GB"/>
+                              </w:rPr>
+                            </w:pPr>
+                            <w:r>
+                              <w:rPr>
+                                <w:lang w:val="en-GB"/>
+                              </w:rPr>
+                              <w:t xml:space="preserve">Figure </w:t>
+                            </w:r>
+                            <w:r>
+                              <w:fldChar w:fldCharType="begin"/>
+                            </w:r>
+                            <w:r>
+                              <w:rPr>
+                                <w:lang w:val="en-GB"/>
+                              </w:rPr>
+                              <w:instrText xml:space="preserve"> SEQ Figure \* ARABIC </w:instrText>
+                            </w:r>
+                            <w:r>
+                              <w:fldChar w:fldCharType="separate"/>
+                            </w:r>
+                            <w:r>
+                              <w:rPr>
+                                <w:noProof/>
+                                <w:lang w:val="en-GB"/>
+                              </w:rPr>
+                              <w:t>3</w:t>
+                            </w:r>
+                            <w:r>
+                              <w:fldChar w:fldCharType="end"/>
+                            </w:r>
+                            <w:r>
+                              <w:rPr>
+                                <w:lang w:val="en-GB"/>
+                              </w:rPr>
+                              <w:t xml:space="preserve"> Line chart for the s</w:t>
+                            </w:r>
+                            <w:r>
+                              <w:rPr>
+                                <w:lang w:val="en-GB"/>
+                              </w:rPr>
+                              <w:t>elected state showing that the colour for each attribute is the same as in the selection menu</w:t>
+                            </w:r>
+                          </w:p>
+                        </w:txbxContent>
+                      </wps:txbx>
+                      <wps:bodyPr rot="0" spcFirstLastPara="0" vertOverflow="overflow" horzOverflow="overflow" vert="horz" wrap="square" lIns="0" tIns="0" rIns="0" bIns="0" numCol="1" spcCol="0" rtlCol="0" fromWordArt="0" anchor="t" anchorCtr="0" forceAA="0" compatLnSpc="1">
+                        <a:prstTxWarp prst="textNoShape">
+                          <a:avLst/>
+                        </a:prstTxWarp>
+                        <a:spAutoFit/>
+                      </wps:bodyPr>
+                    </wps:wsp>
+                  </a:graphicData>
+                </a:graphic>
+              </wp:anchor>
+            </w:drawing>
+          </mc:Choice>
+          <mc:Fallback>
+            <w:pict>
+              <v:shape w14:anchorId="328BE8E0" id="Text Box 14" o:spid="_x0000_s1031" type="#_x0000_t202" style="position:absolute;left:0;text-align:left;margin-left:105.3pt;margin-top:493.2pt;width:242.25pt;height:.05pt;z-index:251668480;visibility:visible;mso-wrap-style:square;mso-wrap-distance-left:9pt;mso-wrap-distance-top:0;mso-wrap-distance-right:9pt;mso-wrap-distance-bottom:0;mso-position-horizontal:absolute;mso-position-horizontal-relative:text;mso-position-vertical:absolute;mso-position-vertical-relative:text;v-text-anchor:top" o:gfxdata="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" stroked="f">
+                <v:textbox style="mso-fit-shape-to-text:t" inset="0,0,0,0">
+                  <w:txbxContent>
+                    <w:p>
+                      <w:pPr>
+                        <w:pStyle w:val="Caption"/>
+                        <w:jc w:val="center"/>
+                        <w:rPr>
+                          <w:lang w:val="en-GB"/>
+                        </w:rPr>
+                      </w:pPr>
+                      <w:r>
+                        <w:rPr>
+                          <w:lang w:val="en-GB"/>
+                        </w:rPr>
+                        <w:t xml:space="preserve">Figure </w:t>
+                      </w:r>
+                      <w:r>
+                        <w:fldChar w:fldCharType="begin"/>
+                      </w:r>
+                      <w:r>
+                        <w:rPr>
+                          <w:lang w:val="en-GB"/>
+                        </w:rPr>
+                        <w:instrText xml:space="preserve"> SEQ Figure \* ARABIC </w:instrText>
+                      </w:r>
+                      <w:r>
+                        <w:fldChar w:fldCharType="separate"/>
+                      </w:r>
+                      <w:r>
+                        <w:rPr>
+                          <w:noProof/>
+                          <w:lang w:val="en-GB"/>
+                        </w:rPr>
+                        <w:t>3</w:t>
+                      </w:r>
+                      <w:r>
+                        <w:fldChar w:fldCharType="end"/>
+                      </w:r>
+                      <w:r>
+                        <w:rPr>
+                          <w:lang w:val="en-GB"/>
+                        </w:rPr>
+                        <w:t xml:space="preserve"> Line chart for the s</w:t>
+                      </w:r>
+                      <w:r>
+                        <w:rPr>
+                          <w:lang w:val="en-GB"/>
+                        </w:rPr>
+                        <w:t>elected state showing that the colour for each attribute is the same as in the selection menu</w:t>
+                      </w:r>
+                    </w:p>
+                  </w:txbxContent>
+                </v:textbox>
+                <w10:wrap type="topAndBottom"/>
+              </v:shape>
+            </w:pict>
+          </mc:Fallback>
+        </mc:AlternateContent>
+      </w:r>
+      <w:r>
+        <w:rPr>
+          <w:lang w:val="en-US"/>
+        </w:rPr>
+        <w:drawing>
+          <wp:anchor distT="0" distB="0" distL="114300" distR="114300" simplePos="0" relativeHeight="251662336" behindDoc="0" locked="0" layoutInCell="1" allowOverlap="1" wp14:anchorId="05F06E43" wp14:editId="495A02DF">
+            <wp:simplePos x="0" y="0"/>
+            <wp:positionH relativeFrom="margin">
+              <wp:posOffset>1337310</wp:posOffset>
+            </wp:positionH>
+            <wp:positionV relativeFrom="paragraph">
+              <wp:posOffset>3546475</wp:posOffset>
+            </wp:positionV>
+            <wp:extent cx="3076575" cy="2660015"/>
+            <wp:effectExtent l="0" t="0" r="9525" b="6985"/>
+            <wp:wrapTopAndBottom/>
+            <wp:docPr id="11" name="Picture 11" descr="Chart, line chart&#10;&#10;Description automatically generated"/>
+            <wp:cNvGraphicFramePr>
+              <a:graphicFrameLocks xmlns:a="http://schemas.openxmlformats.org/drawingml/2006/main" noChangeAspect="1"/>
+            </wp:cNvGraphicFramePr>
+            <a:graphic xmlns:a="http://schemas.openxmlformats.org/drawingml/2006/main">
+              <a:graphicData uri="http://schemas.openxmlformats.org/drawingml/2006/picture">
+                <pic:pic xmlns:pic="http://schemas.openxmlformats.org/drawingml/2006/picture">
+                  <pic:nvPicPr>
+                    <pic:cNvPr id="11" name="Picture 11" descr="Chart, line chart&#10;&#10;Description automatically generated"/>
+                    <pic:cNvPicPr/>
+                  </pic:nvPicPr>
+                  <pic:blipFill>
+                    <a:blip r:embed="rId12">
+                      <a:extLst>
+                        <a:ext uri="{28A0092B-C50C-407E-A947-70E740481C1C}">
+                          <a14:useLocalDpi xmlns:a14="http://schemas.microsoft.com/office/drawing/2010/main" val="0"/>
+                        </a:ext>
+                      </a:extLst>
+                    </a:blip>
+                    <a:stretch>
+                      <a:fillRect/>
+                    </a:stretch>
+                  </pic:blipFill>
+                  <pic:spPr>
+                    <a:xfrm>
+                      <a:off x="0" y="0"/>
+                      <a:ext cx="3076575" cy="2660015"/>
+                    </a:xfrm>
+                    <a:prstGeom prst="rect">
+                      <a:avLst/>
+                    </a:prstGeom>
+                  </pic:spPr>
+                </pic:pic>
+              </a:graphicData>
+            </a:graphic>
+          </wp:anchor>
+        </w:drawing>
+      </w:r>
+      <w:r>
+        <w:rPr>
+          <w:lang w:val="en-US"/>
+        </w:rPr>
+        <w:t>The</w:t>
+      </w:r>
+      <w:r>
+        <w:rPr>
+          <w:lang w:val="en-US"/>
+        </w:rPr>
+        <w:t xml:space="preserve"> line chart represents the data</w:t>
+      </w:r>
+      <w:r>
+        <w:rPr>
+          <w:lang w:val="en-US"/>
+        </w:rPr>
+        <w:t xml:space="preserve"> either</w:t>
+      </w:r>
+      <w:r>
+        <w:rPr>
+          <w:lang w:val="en-US"/>
+        </w:rPr>
+        <w:t xml:space="preserve"> for </w:t>
+      </w:r>
+      <w:r>
+        <w:rPr>
+          <w:lang w:val="en-US"/>
+        </w:rPr>
+        <w:t>the</w:t>
+      </w:r>
+      <w:r>
+        <w:rPr>
+          <w:lang w:val="en-US"/>
+        </w:rPr>
+        <w:t xml:space="preserve"> state chosen on the map</w:t>
+      </w:r>
+      <w:r>
+        <w:rPr>
+          <w:lang w:val="en-US"/>
+        </w:rPr>
+        <w:t xml:space="preserve"> or the default one</w:t>
+      </w:r>
+      <w:r>
+        <w:rPr>
+          <w:lang w:val="en-US"/>
+        </w:rPr>
+        <w:t xml:space="preserve">, but unlike the map, it represents the attribute’s values through the years. Each value is represented by a dot connected to </w:t>
+      </w:r>
+      <w:r>
+        <w:rPr>
+          <w:lang w:val="en-US"/>
+        </w:rPr>
+        <w:t>its neighbors</w:t>
+      </w:r>
+      <w:r>
+        <w:rPr>
+          <w:lang w:val="en-US"/>
+        </w:rPr>
+        <w:t xml:space="preserve"> by a line. The x position encodes the year and the y position the value of the attributes. Each attribute has its own unique color and can be highlighted by hovering the mouse over its line.</w:t>
+      </w:r>
+      <w:r>
+        <w:rPr>
+          <w:noProof/>
+          <w:lang w:val="en-GB"/>
+        </w:rPr>
+        <w:t xml:space="preserve"> </w:t>
       </w:r>
     </w:p>
     <w:p>
       <w:pPr>
-        <w:rPr>
-          <w:lang w:val="en-US"/>
-        </w:rPr>
-      </w:pPr>
-      <w:r>
-        <w:rPr>
-          <w:lang w:val="en-US"/>
-        </w:rPr>
-        <w:t>And i</w:t>
-      </w:r>
-      <w:r>
-        <w:rPr>
-          <w:lang w:val="en-US"/>
-        </w:rPr>
-        <w:t>f the user clicks on a line, the corresponding attribute moves to the top of the list and is then shown on the map instead of the previous one.</w:t>
+        <w:pStyle w:val="Heading1"/>
+        <w:rPr>
+          <w:lang w:val="en-US"/>
+        </w:rPr>
+      </w:pPr>
+      <w:r>
+        <w:rPr>
+          <w:lang w:val="en-US"/>
+        </w:rPr>
+        <w:lastRenderedPageBreak/>
+        <w:t>Implementation of Linking Mechanism</w:t>
       </w:r>
     </w:p>
     <w:p>
@@ -1028,6 +1710,179 @@
           <w:lang w:val="en-US"/>
         </w:rPr>
       </w:pPr>
+      <w:r>
+        <w:rPr>
+          <w:lang w:val="en-US"/>
+        </w:rPr>
+        <w:t xml:space="preserve">All the idioms share at least one of the top section’s selections, but the interaction between them goes beyond that, we also allow the user to change the data that is being visualized by interacting with some elements inside the idioms. </w:t>
+      </w:r>
+    </w:p>
+    <w:p>
+      <w:pPr>
+        <w:rPr>
+          <w:lang w:val="en-US"/>
+        </w:rPr>
+      </w:pPr>
+      <w:r>
+        <w:rPr>
+          <w:lang w:val="en-US"/>
+        </w:rPr>
+        <w:drawing>
+          <wp:anchor distT="0" distB="0" distL="114300" distR="114300" simplePos="0" relativeHeight="251658240" behindDoc="1" locked="0" layoutInCell="1" allowOverlap="1" wp14:anchorId="5ACF359A" wp14:editId="38A416EC">
+            <wp:simplePos x="0" y="0"/>
+            <wp:positionH relativeFrom="margin">
+              <wp:align>center</wp:align>
+            </wp:positionH>
+            <wp:positionV relativeFrom="paragraph">
+              <wp:posOffset>739140</wp:posOffset>
+            </wp:positionV>
+            <wp:extent cx="2484120" cy="1759585"/>
+            <wp:effectExtent l="0" t="0" r="0" b="0"/>
+            <wp:wrapTopAndBottom/>
+            <wp:docPr id="8" name="Picture 8" descr="Timeline&#10;&#10;Description automatically generated"/>
+            <wp:cNvGraphicFramePr>
+              <a:graphicFrameLocks xmlns:a="http://schemas.openxmlformats.org/drawingml/2006/main" noChangeAspect="1"/>
+            </wp:cNvGraphicFramePr>
+            <a:graphic xmlns:a="http://schemas.openxmlformats.org/drawingml/2006/main">
+              <a:graphicData uri="http://schemas.openxmlformats.org/drawingml/2006/picture">
+                <pic:pic xmlns:pic="http://schemas.openxmlformats.org/drawingml/2006/picture">
+                  <pic:nvPicPr>
+                    <pic:cNvPr id="8" name="Picture 8" descr="Timeline&#10;&#10;Description automatically generated"/>
+                    <pic:cNvPicPr/>
+                  </pic:nvPicPr>
+                  <pic:blipFill>
+                    <a:blip r:embed="rId13" cstate="print">
+                      <a:extLst>
+                        <a:ext uri="{28A0092B-C50C-407E-A947-70E740481C1C}">
+                          <a14:useLocalDpi xmlns:a14="http://schemas.microsoft.com/office/drawing/2010/main" val="0"/>
+                        </a:ext>
+                      </a:extLst>
+                    </a:blip>
+                    <a:stretch>
+                      <a:fillRect/>
+                    </a:stretch>
+                  </pic:blipFill>
+                  <pic:spPr>
+                    <a:xfrm>
+                      <a:off x="0" y="0"/>
+                      <a:ext cx="2484120" cy="1759585"/>
+                    </a:xfrm>
+                    <a:prstGeom prst="rect">
+                      <a:avLst/>
+                    </a:prstGeom>
+                  </pic:spPr>
+                </pic:pic>
+              </a:graphicData>
+            </a:graphic>
+            <wp14:sizeRelH relativeFrom="margin">
+              <wp14:pctWidth>0</wp14:pctWidth>
+            </wp14:sizeRelH>
+            <wp14:sizeRelV relativeFrom="margin">
+              <wp14:pctHeight>0</wp14:pctHeight>
+            </wp14:sizeRelV>
+          </wp:anchor>
+        </w:drawing>
+      </w:r>
+      <w:r>
+        <w:rPr>
+          <w:lang w:val="en-US"/>
+        </w:rPr>
+        <w:t>Whenever the user hovers the mouse over a state, a tooltip shows up with the name of the state and its corresponding value for the attribute chosen. But if the user clicks on the state, it becomes selected, an icon shows up over it and the line chart (and, in the future, the other two on its section) starts displaying the values for that state.</w:t>
+      </w:r>
+      <w:r>
+        <w:rPr>
+          <w:noProof/>
+          <w:lang w:val="en-GB"/>
+        </w:rPr>
+        <w:t xml:space="preserve"> </w:t>
+      </w:r>
+    </w:p>
+    <w:p>
+      <w:pPr>
+        <w:rPr>
+          <w:lang w:val="en-US"/>
+        </w:rPr>
+      </w:pPr>
+      <w:r>
+        <w:rPr>
+          <w:lang w:val="en-US"/>
+        </w:rPr>
+        <w:t xml:space="preserve">When the user hovers the mouse over a line, a tooltip appears with the corresponding year and the attribute’s value in that point. </w:t>
+      </w:r>
+      <w:r>
+        <w:rPr>
+          <w:lang w:val="en-US"/>
+        </w:rPr>
+        <w:t>And if the user clicks on a line, the corresponding attribute moves to the top of the list and is then shown on the map instead of the previous one.</w:t>
+      </w:r>
+      <w:r>
+        <w:rPr>
+          <w:noProof/>
+          <w:lang w:val="en-GB"/>
+        </w:rPr>
+        <w:t xml:space="preserve"> </w:t>
+      </w:r>
+    </w:p>
+    <w:p>
+      <w:pPr>
+        <w:rPr>
+          <w:lang w:val="en-US"/>
+        </w:rPr>
+      </w:pPr>
+      <w:r>
+        <w:rPr>
+          <w:lang w:val="en-US"/>
+        </w:rPr>
+        <w:drawing>
+          <wp:anchor distT="0" distB="0" distL="114300" distR="114300" simplePos="0" relativeHeight="251659264" behindDoc="1" locked="0" layoutInCell="1" allowOverlap="1" wp14:anchorId="333067CA" wp14:editId="3501BDB3">
+            <wp:simplePos x="0" y="0"/>
+            <wp:positionH relativeFrom="margin">
+              <wp:posOffset>1613535</wp:posOffset>
+            </wp:positionH>
+            <wp:positionV relativeFrom="paragraph">
+              <wp:posOffset>0</wp:posOffset>
+            </wp:positionV>
+            <wp:extent cx="2409825" cy="1628140"/>
+            <wp:effectExtent l="0" t="0" r="9525" b="0"/>
+            <wp:wrapTopAndBottom/>
+            <wp:docPr id="9" name="Picture 9" descr="Chart, line chart&#10;&#10;Description automatically generated"/>
+            <wp:cNvGraphicFramePr>
+              <a:graphicFrameLocks xmlns:a="http://schemas.openxmlformats.org/drawingml/2006/main" noChangeAspect="1"/>
+            </wp:cNvGraphicFramePr>
+            <a:graphic xmlns:a="http://schemas.openxmlformats.org/drawingml/2006/main">
+              <a:graphicData uri="http://schemas.openxmlformats.org/drawingml/2006/picture">
+                <pic:pic xmlns:pic="http://schemas.openxmlformats.org/drawingml/2006/picture">
+                  <pic:nvPicPr>
+                    <pic:cNvPr id="9" name="Picture 9" descr="Chart, line chart&#10;&#10;Description automatically generated"/>
+                    <pic:cNvPicPr/>
+                  </pic:nvPicPr>
+                  <pic:blipFill>
+                    <a:blip r:embed="rId14" cstate="print">
+                      <a:extLst>
+                        <a:ext uri="{28A0092B-C50C-407E-A947-70E740481C1C}">
+                          <a14:useLocalDpi xmlns:a14="http://schemas.microsoft.com/office/drawing/2010/main" val="0"/>
+                        </a:ext>
+                      </a:extLst>
+                    </a:blip>
+                    <a:stretch>
+                      <a:fillRect/>
+                    </a:stretch>
+                  </pic:blipFill>
+                  <pic:spPr>
+                    <a:xfrm>
+                      <a:off x="0" y="0"/>
+                      <a:ext cx="2409825" cy="1628140"/>
+                    </a:xfrm>
+                    <a:prstGeom prst="rect">
+                      <a:avLst/>
+                    </a:prstGeom>
+                  </pic:spPr>
+                </pic:pic>
+              </a:graphicData>
+            </a:graphic>
+          </wp:anchor>
+        </w:drawing>
+      </w:r>
       <w:r>
         <w:rPr>
           <w:lang w:val="en-US"/>
@@ -1093,6 +1948,56 @@
 </w:document>
 </file>
 
+<file path=word/endnotes.xml><?xml version="1.0" encoding="utf-8"?>
+<w:endnotes xmlns:wpc="http://schemas.microsoft.com/office/word/2010/wordprocessingCanvas" xmlns:cx="http://schemas.microsoft.com/office/drawing/2014/chartex" xmlns:cx1="http://schemas.microsoft.com/office/drawing/2015/9/8/chartex" xmlns:cx2="http://schemas.microsoft.com/office/drawing/2015/10/21/chartex" xmlns:cx3="http://schemas.microsoft.com/office/drawing/2016/5/9/chartex" xmlns:cx4="http://schemas.microsoft.com/office/drawing/2016/5/10/chartex" xmlns:cx5="http://schemas.microsoft.com/office/drawing/2016/5/11/chartex" xmlns:cx6="http://schemas.microsoft.com/office/drawing/2016/5/12/chartex" xmlns:cx7="http://schemas.microsoft.com/office/drawing/2016/5/13/chartex" xmlns:cx8="http://schemas.microsoft.com/office/drawing/2016/5/14/chartex" xmlns:mc="http://schemas.openxmlformats.org/markup-compatibility/2006" xmlns:aink="http://schemas.microsoft.com/office/drawing/2016/ink" xmlns:am3d="http://schemas.microsoft.com/office/drawing/2017/model3d" xmlns:o="urn:schemas-microsoft-com:office:office" xmlns:r="http://schemas.openxmlformats.org/officeDocument/2006/relationships" xmlns:m="http://schemas.openxmlformats.org/officeDocument/2006/math" xmlns:v="urn:schemas-microsoft-com:vml" xmlns:wp14="http://schemas.microsoft.com/office/word/2010/wordprocessingDrawing" xmlns:wp="http://schemas.openxmlformats.org/drawingml/2006/wordprocessingDrawing" xmlns:w10="urn:schemas-microsoft-com:office:word" xmlns:w="http://schemas.openxmlformats.org/wordprocessingml/2006/main" xmlns:w14="http://schemas.microsoft.com/office/word/2010/wordml" xmlns:w15="http://schemas.microsoft.com/office/word/2012/wordml" xmlns:w16cex="http://schemas.microsoft.com/office/word/2018/wordml/cex" xmlns:w16cid="http://schemas.microsoft.com/office/word/2016/wordml/cid" xmlns:w16="http://schemas.microsoft.com/office/word/2018/wordml" xmlns:w16sdtdh="http://schemas.microsoft.com/office/word/2020/wordml/sdtdatahash" xmlns:w16se="http://schemas.microsoft.com/office/word/2015/wordml/symex" xmlns:wpg="http://schemas.microsoft.com/office/word/2010/wordprocessingGroup" xmlns:wpi="http://schemas.microsoft.com/office/word/2010/wordprocessingInk" xmlns:wne="http://schemas.microsoft.com/office/word/2006/wordml" xmlns:wps="http://schemas.microsoft.com/office/word/2010/wordprocessingShape" mc:Ignorable="w14 w15 w16se w16cid w16 w16cex w16sdtdh wp14">
+  <w:endnote w:type="separator" w:id="-1">
+    <w:p>
+      <w:pPr>
+        <w:spacing w:after="0" w:line="240" w:lineRule="auto"/>
+      </w:pPr>
+      <w:r>
+        <w:separator/>
+      </w:r>
+    </w:p>
+  </w:endnote>
+  <w:endnote w:type="continuationSeparator" w:id="0">
+    <w:p>
+      <w:pPr>
+        <w:spacing w:after="0" w:line="240" w:lineRule="auto"/>
+      </w:pPr>
+      <w:r>
+        <w:continuationSeparator/>
+      </w:r>
+    </w:p>
+  </w:endnote>
+</w:endnotes>
+</file>
+
+<file path=word/footnotes.xml><?xml version="1.0" encoding="utf-8"?>
+<w:footnotes xmlns:wpc="http://schemas.microsoft.com/office/word/2010/wordprocessingCanvas" xmlns:cx="http://schemas.microsoft.com/office/drawing/2014/chartex" xmlns:cx1="http://schemas.microsoft.com/office/drawing/2015/9/8/chartex" xmlns:cx2="http://schemas.microsoft.com/office/drawing/2015/10/21/chartex" xmlns:cx3="http://schemas.microsoft.com/office/drawing/2016/5/9/chartex" xmlns:cx4="http://schemas.microsoft.com/office/drawing/2016/5/10/chartex" xmlns:cx5="http://schemas.microsoft.com/office/drawing/2016/5/11/chartex" xmlns:cx6="http://schemas.microsoft.com/office/drawing/2016/5/12/chartex" xmlns:cx7="http://schemas.microsoft.com/office/drawing/2016/5/13/chartex" xmlns:cx8="http://schemas.microsoft.com/office/drawing/2016/5/14/chartex" xmlns:mc="http://schemas.openxmlformats.org/markup-compatibility/2006" xmlns:aink="http://schemas.microsoft.com/office/drawing/2016/ink" xmlns:am3d="http://schemas.microsoft.com/office/drawing/2017/model3d" xmlns:o="urn:schemas-microsoft-com:office:office" xmlns:r="http://schemas.openxmlformats.org/officeDocument/2006/relationships" xmlns:m="http://schemas.openxmlformats.org/officeDocument/2006/math" xmlns:v="urn:schemas-microsoft-com:vml" xmlns:wp14="http://schemas.microsoft.com/office/word/2010/wordprocessingDrawing" xmlns:wp="http://schemas.openxmlformats.org/drawingml/2006/wordprocessingDrawing" xmlns:w10="urn:schemas-microsoft-com:office:word" xmlns:w="http://schemas.openxmlformats.org/wordprocessingml/2006/main" xmlns:w14="http://schemas.microsoft.com/office/word/2010/wordml" xmlns:w15="http://schemas.microsoft.com/office/word/2012/wordml" xmlns:w16cex="http://schemas.microsoft.com/office/word/2018/wordml/cex" xmlns:w16cid="http://schemas.microsoft.com/office/word/2016/wordml/cid" xmlns:w16="http://schemas.microsoft.com/office/word/2018/wordml" xmlns:w16sdtdh="http://schemas.microsoft.com/office/word/2020/wordml/sdtdatahash" xmlns:w16se="http://schemas.microsoft.com/office/word/2015/wordml/symex" xmlns:wpg="http://schemas.microsoft.com/office/word/2010/wordprocessingGroup" xmlns:wpi="http://schemas.microsoft.com/office/word/2010/wordprocessingInk" xmlns:wne="http://schemas.microsoft.com/office/word/2006/wordml" xmlns:wps="http://schemas.microsoft.com/office/word/2010/wordprocessingShape" mc:Ignorable="w14 w15 w16se w16cid w16 w16cex w16sdtdh wp14">
+  <w:footnote w:type="separator" w:id="-1">
+    <w:p>
+      <w:pPr>
+        <w:spacing w:after="0" w:line="240" w:lineRule="auto"/>
+      </w:pPr>
+      <w:r>
+        <w:separator/>
+      </w:r>
+    </w:p>
+  </w:footnote>
+  <w:footnote w:type="continuationSeparator" w:id="0">
+    <w:p>
+      <w:pPr>
+        <w:spacing w:after="0" w:line="240" w:lineRule="auto"/>
+      </w:pPr>
+      <w:r>
+        <w:continuationSeparator/>
+      </w:r>
+    </w:p>
+  </w:footnote>
+</w:footnotes>
+</file>
+
 <file path=word/numbering.xml><?xml version="1.0" encoding="utf-8"?>
 <w:numbering xmlns:wpc="http://schemas.microsoft.com/office/word/2010/wordprocessingCanvas" xmlns:cx="http://schemas.microsoft.com/office/drawing/2014/chartex" xmlns:cx1="http://schemas.microsoft.com/office/drawing/2015/9/8/chartex" xmlns:cx2="http://schemas.microsoft.com/office/drawing/2015/10/21/chartex" xmlns:cx3="http://schemas.microsoft.com/office/drawing/2016/5/9/chartex" xmlns:cx4="http://schemas.microsoft.com/office/drawing/2016/5/10/chartex" xmlns:cx5="http://schemas.microsoft.com/office/drawing/2016/5/11/chartex" xmlns:cx6="http://schemas.microsoft.com/office/drawing/2016/5/12/chartex" xmlns:cx7="http://schemas.microsoft.com/office/drawing/2016/5/13/chartex" xmlns:cx8="http://schemas.microsoft.com/office/drawing/2016/5/14/chartex" xmlns:mc="http://schemas.openxmlformats.org/markup-compatibility/2006" xmlns:aink="http://schemas.microsoft.com/office/drawing/2016/ink" xmlns:am3d="http://schemas.microsoft.com/office/drawing/2017/model3d" xmlns:o="urn:schemas-microsoft-com:office:office" xmlns:r="http://schemas.openxmlformats.org/officeDocument/2006/relationships" xmlns:m="http://schemas.openxmlformats.org/officeDocument/2006/math" xmlns:v="urn:schemas-microsoft-com:vml" xmlns:wp14="http://schemas.microsoft.com/office/word/2010/wordprocessingDrawing" xmlns:wp="http://schemas.openxmlformats.org/drawingml/2006/wordprocessingDrawing" xmlns:w10="urn:schemas-microsoft-com:office:word" xmlns:w="http://schemas.openxmlformats.org/wordprocessingml/2006/main" xmlns:w14="http://schemas.microsoft.com/office/word/2010/wordml" xmlns:w15="http://schemas.microsoft.com/office/word/2012/wordml" xmlns:w16cex="http://schemas.microsoft.com/office/word/2018/wordml/cex" xmlns:w16cid="http://schemas.microsoft.com/office/word/2016/wordml/cid" xmlns:w16="http://schemas.microsoft.com/office/word/2018/wordml" xmlns:w16sdtdh="http://schemas.microsoft.com/office/word/2020/wordml/sdtdatahash" xmlns:w16se="http://schemas.microsoft.com/office/word/2015/wordml/symex" xmlns:wpg="http://schemas.microsoft.com/office/word/2010/wordprocessingGroup" xmlns:wpi="http://schemas.microsoft.com/office/word/2010/wordprocessingInk" xmlns:wne="http://schemas.microsoft.com/office/word/2006/wordml" xmlns:wps="http://schemas.microsoft.com/office/word/2010/wordprocessingShape" mc:Ignorable="w14 w15 w16se w16cid w16 w16cex w16sdtdh wp14">
   <w:abstractNum w:abstractNumId="0" w15:restartNumberingAfterBreak="0">
@@ -1435,6 +2340,119 @@
     </w:lvl>
   </w:abstractNum>
   <w:abstractNum w:abstractNumId="3" w15:restartNumberingAfterBreak="0">
+    <w:nsid w:val="28D47B0A"/>
+    <w:multiLevelType w:val="hybridMultilevel"/>
+    <w:tmpl w:val="0ADAAADC"/>
+    <w:lvl w:ilvl="0" w:tplc="08160005">
+      <w:start w:val="1"/>
+      <w:numFmt w:val="bullet"/>
+      <w:lvlText w:val=""/>
+      <w:lvlJc w:val="left"/>
+      <w:pPr>
+        <w:ind w:left="720" w:hanging="360"/>
+      </w:pPr>
+      <w:rPr>
+        <w:rFonts w:ascii="Wingdings" w:hAnsi="Wingdings" w:hint="default"/>
+      </w:rPr>
+    </w:lvl>
+    <w:lvl w:ilvl="1" w:tplc="FFFFFFFF" w:tentative="1">
+      <w:start w:val="1"/>
+      <w:numFmt w:val="bullet"/>
+      <w:lvlText w:val="o"/>
+      <w:lvlJc w:val="left"/>
+      <w:pPr>
+        <w:ind w:left="1440" w:hanging="360"/>
+      </w:pPr>
+      <w:rPr>
+        <w:rFonts w:ascii="Courier New" w:hAnsi="Courier New" w:cs="Courier New" w:hint="default"/>
+      </w:rPr>
+    </w:lvl>
+    <w:lvl w:ilvl="2" w:tplc="FFFFFFFF" w:tentative="1">
+      <w:start w:val="1"/>
+      <w:numFmt w:val="bullet"/>
+      <w:lvlText w:val=""/>
+      <w:lvlJc w:val="left"/>
+      <w:pPr>
+        <w:ind w:left="2160" w:hanging="360"/>
+      </w:pPr>
+      <w:rPr>
+        <w:rFonts w:ascii="Wingdings" w:hAnsi="Wingdings" w:hint="default"/>
+      </w:rPr>
+    </w:lvl>
+    <w:lvl w:ilvl="3" w:tplc="FFFFFFFF" w:tentative="1">
+      <w:start w:val="1"/>
+      <w:numFmt w:val="bullet"/>
+      <w:lvlText w:val=""/>
+      <w:lvlJc w:val="left"/>
+      <w:pPr>
+        <w:ind w:left="2880" w:hanging="360"/>
+      </w:pPr>
+      <w:rPr>
+        <w:rFonts w:ascii="Symbol" w:hAnsi="Symbol" w:hint="default"/>
+      </w:rPr>
+    </w:lvl>
+    <w:lvl w:ilvl="4" w:tplc="FFFFFFFF" w:tentative="1">
+      <w:start w:val="1"/>
+      <w:numFmt w:val="bullet"/>
+      <w:lvlText w:val="o"/>
+      <w:lvlJc w:val="left"/>
+      <w:pPr>
+        <w:ind w:left="3600" w:hanging="360"/>
+      </w:pPr>
+      <w:rPr>
+        <w:rFonts w:ascii="Courier New" w:hAnsi="Courier New" w:cs="Courier New" w:hint="default"/>
+      </w:rPr>
+    </w:lvl>
+    <w:lvl w:ilvl="5" w:tplc="FFFFFFFF" w:tentative="1">
+      <w:start w:val="1"/>
+      <w:numFmt w:val="bullet"/>
+      <w:lvlText w:val=""/>
+      <w:lvlJc w:val="left"/>
+      <w:pPr>
+        <w:ind w:left="4320" w:hanging="360"/>
+      </w:pPr>
+      <w:rPr>
+        <w:rFonts w:ascii="Wingdings" w:hAnsi="Wingdings" w:hint="default"/>
+      </w:rPr>
+    </w:lvl>
+    <w:lvl w:ilvl="6" w:tplc="FFFFFFFF" w:tentative="1">
+      <w:start w:val="1"/>
+      <w:numFmt w:val="bullet"/>
+      <w:lvlText w:val=""/>
+      <w:lvlJc w:val="left"/>
+      <w:pPr>
+        <w:ind w:left="5040" w:hanging="360"/>
+      </w:pPr>
+      <w:rPr>
+        <w:rFonts w:ascii="Symbol" w:hAnsi="Symbol" w:hint="default"/>
+      </w:rPr>
+    </w:lvl>
+    <w:lvl w:ilvl="7" w:tplc="FFFFFFFF" w:tentative="1">
+      <w:start w:val="1"/>
+      <w:numFmt w:val="bullet"/>
+      <w:lvlText w:val="o"/>
+      <w:lvlJc w:val="left"/>
+      <w:pPr>
+        <w:ind w:left="5760" w:hanging="360"/>
+      </w:pPr>
+      <w:rPr>
+        <w:rFonts w:ascii="Courier New" w:hAnsi="Courier New" w:cs="Courier New" w:hint="default"/>
+      </w:rPr>
+    </w:lvl>
+    <w:lvl w:ilvl="8" w:tplc="FFFFFFFF" w:tentative="1">
+      <w:start w:val="1"/>
+      <w:numFmt w:val="bullet"/>
+      <w:lvlText w:val=""/>
+      <w:lvlJc w:val="left"/>
+      <w:pPr>
+        <w:ind w:left="6480" w:hanging="360"/>
+      </w:pPr>
+      <w:rPr>
+        <w:rFonts w:ascii="Wingdings" w:hAnsi="Wingdings" w:hint="default"/>
+      </w:rPr>
+    </w:lvl>
+  </w:abstractNum>
+  <w:abstractNum w:abstractNumId="4" w15:restartNumberingAfterBreak="0">
     <w:nsid w:val="4D2D6D51"/>
     <w:multiLevelType w:val="hybridMultilevel"/>
     <w:tmpl w:val="F7DA1076"/>
@@ -1547,7 +2565,7 @@
       </w:rPr>
     </w:lvl>
   </w:abstractNum>
-  <w:abstractNum w:abstractNumId="4" w15:restartNumberingAfterBreak="0">
+  <w:abstractNum w:abstractNumId="5" w15:restartNumberingAfterBreak="0">
     <w:nsid w:val="4E9C6C9B"/>
     <w:multiLevelType w:val="hybridMultilevel"/>
     <w:tmpl w:val="932EB44E"/>
@@ -1659,7 +2677,7 @@
       </w:rPr>
     </w:lvl>
   </w:abstractNum>
-  <w:abstractNum w:abstractNumId="5" w15:restartNumberingAfterBreak="0">
+  <w:abstractNum w:abstractNumId="6" w15:restartNumberingAfterBreak="0">
     <w:nsid w:val="5B3E2BC6"/>
     <w:multiLevelType w:val="hybridMultilevel"/>
     <w:tmpl w:val="2DB24EE6"/>
@@ -1772,7 +2790,7 @@
       </w:rPr>
     </w:lvl>
   </w:abstractNum>
-  <w:abstractNum w:abstractNumId="6" w15:restartNumberingAfterBreak="0">
+  <w:abstractNum w:abstractNumId="7" w15:restartNumberingAfterBreak="0">
     <w:nsid w:val="5BC434E4"/>
     <w:multiLevelType w:val="hybridMultilevel"/>
     <w:tmpl w:val="7870F2C4"/>
@@ -1885,10 +2903,10 @@
     </w:lvl>
   </w:abstractNum>
   <w:num w:numId="1">
-    <w:abstractNumId w:val="3"/>
+    <w:abstractNumId w:val="4"/>
   </w:num>
   <w:num w:numId="2">
-    <w:abstractNumId w:val="5"/>
+    <w:abstractNumId w:val="6"/>
   </w:num>
   <w:num w:numId="3">
     <w:abstractNumId w:val="0"/>
@@ -1900,10 +2918,13 @@
     <w:abstractNumId w:val="2"/>
   </w:num>
   <w:num w:numId="6">
-    <w:abstractNumId w:val="6"/>
+    <w:abstractNumId w:val="7"/>
   </w:num>
   <w:num w:numId="7">
-    <w:abstractNumId w:val="4"/>
+    <w:abstractNumId w:val="5"/>
+  </w:num>
+  <w:num w:numId="8">
+    <w:abstractNumId w:val="3"/>
   </w:num>
 </w:numbering>
 </file>
@@ -2535,6 +3556,50 @@
       <w:szCs w:val="18"/>
     </w:rPr>
   </w:style>
+  <w:style w:type="paragraph" w:styleId="Header">
+    <w:name w:val="header"/>
+    <w:basedOn w:val="Normal"/>
+    <w:link w:val="HeaderChar"/>
+    <w:uiPriority w:val="99"/>
+    <w:unhideWhenUsed/>
+    <w:rsid w:val="0021480F"/>
+    <w:pPr>
+      <w:tabs>
+        <w:tab w:val="center" w:pos="4513"/>
+        <w:tab w:val="right" w:pos="9026"/>
+      </w:tabs>
+      <w:spacing w:after="0" w:line="240" w:lineRule="auto"/>
+    </w:pPr>
+  </w:style>
+  <w:style w:type="character" w:customStyle="1" w:styleId="HeaderChar">
+    <w:name w:val="Header Char"/>
+    <w:basedOn w:val="DefaultParagraphFont"/>
+    <w:link w:val="Header"/>
+    <w:uiPriority w:val="99"/>
+    <w:rsid w:val="0021480F"/>
+  </w:style>
+  <w:style w:type="paragraph" w:styleId="Footer">
+    <w:name w:val="footer"/>
+    <w:basedOn w:val="Normal"/>
+    <w:link w:val="FooterChar"/>
+    <w:uiPriority w:val="99"/>
+    <w:unhideWhenUsed/>
+    <w:rsid w:val="0021480F"/>
+    <w:pPr>
+      <w:tabs>
+        <w:tab w:val="center" w:pos="4513"/>
+        <w:tab w:val="right" w:pos="9026"/>
+      </w:tabs>
+      <w:spacing w:after="0" w:line="240" w:lineRule="auto"/>
+    </w:pPr>
+  </w:style>
+  <w:style w:type="character" w:customStyle="1" w:styleId="FooterChar">
+    <w:name w:val="Footer Char"/>
+    <w:basedOn w:val="DefaultParagraphFont"/>
+    <w:link w:val="Footer"/>
+    <w:uiPriority w:val="99"/>
+    <w:rsid w:val="0021480F"/>
+  </w:style>
 </w:styles>
 </file>
 

</xml_diff>

<commit_message>
adds video fixes bugs with linechart
</commit_message>
<xml_diff>
--- a/delivery4/CP4-template.docx
+++ b/delivery4/CP4-template.docx
@@ -864,7 +864,7 @@
         <w:rPr>
           <w:lang w:val="en-GB"/>
         </w:rPr>
-        <w:t>map</w:t>
+        <w:t>map,</w:t>
       </w:r>
       <w:r>
         <w:rPr>
@@ -1297,13 +1297,25 @@
         <w:rPr>
           <w:lang w:val="en-GB"/>
         </w:rPr>
-        <w:t xml:space="preserve"> is used to encode what attribute each line corresponds to</w:t>
-      </w:r>
-      <w:r>
-        <w:rPr>
-          <w:lang w:val="en-GB"/>
-        </w:rPr>
-        <w:t>, and mirrors the colour of the attributes on the attributes list</w:t>
+        <w:t xml:space="preserve"> is used to encode what attribute each line corresponds </w:t>
+      </w:r>
+      <w:r>
+        <w:rPr>
+          <w:lang w:val="en-GB"/>
+        </w:rPr>
+        <w:t>to</w:t>
+      </w:r>
+      <w:r>
+        <w:rPr>
+          <w:lang w:val="en-GB"/>
+        </w:rPr>
+        <w:t xml:space="preserve"> and</w:t>
+      </w:r>
+      <w:r>
+        <w:rPr>
+          <w:lang w:val="en-GB"/>
+        </w:rPr>
+        <w:t xml:space="preserve"> mirrors the colour of the attributes on the attributes list</w:t>
       </w:r>
       <w:r>
         <w:rPr>
@@ -1459,7 +1471,19 @@
         <w:rPr>
           <w:lang w:val="en-GB"/>
         </w:rPr>
-        <w:t xml:space="preserve"> It determines the year the data on the state based idioms (choropleth map and dot plot) is from and the attributes displayed on the line chart, parallel coordinates and choropleth map.</w:t>
+        <w:t xml:space="preserve"> It determines the year the data on the </w:t>
+      </w:r>
+      <w:r>
+        <w:rPr>
+          <w:lang w:val="en-GB"/>
+        </w:rPr>
+        <w:t>state-based</w:t>
+      </w:r>
+      <w:r>
+        <w:rPr>
+          <w:lang w:val="en-GB"/>
+        </w:rPr>
+        <w:t xml:space="preserve"> idioms (choropleth map and dot plot) is from and the attributes displayed on the line chart, parallel coordinates and choropleth map.</w:t>
       </w:r>
     </w:p>
     <w:p>
@@ -1697,7 +1721,19 @@
         <w:rPr>
           <w:lang w:val="en-GB"/>
         </w:rPr>
-        <w:t>an attribute this attribute is</w:t>
+        <w:t xml:space="preserve">an </w:t>
+      </w:r>
+      <w:r>
+        <w:rPr>
+          <w:lang w:val="en-GB"/>
+        </w:rPr>
+        <w:t>attribute,</w:t>
+      </w:r>
+      <w:r>
+        <w:rPr>
+          <w:lang w:val="en-GB"/>
+        </w:rPr>
+        <w:t xml:space="preserve"> this attribute is</w:t>
       </w:r>
       <w:r>
         <w:rPr>
@@ -3439,7 +3475,7 @@
     <w:lsdException w:name="Table Web 2" w:semiHidden="1" w:unhideWhenUsed="1"/>
     <w:lsdException w:name="Table Web 3" w:semiHidden="1" w:unhideWhenUsed="1"/>
     <w:lsdException w:name="Balloon Text" w:semiHidden="1" w:unhideWhenUsed="1"/>
-    <w:lsdException w:name="Table Grid" w:semiHidden="1" w:uiPriority="39" w:unhideWhenUsed="1"/>
+    <w:lsdException w:name="Table Grid" w:uiPriority="39"/>
     <w:lsdException w:name="Table Theme" w:semiHidden="1" w:unhideWhenUsed="1"/>
     <w:lsdException w:name="Placeholder Text" w:semiHidden="1"/>
     <w:lsdException w:name="No Spacing" w:uiPriority="1" w:qFormat="1"/>

</xml_diff>

<commit_message>
placeholders, bug fixes, report improvement
</commit_message>
<xml_diff>
--- a/delivery4/CP4-template.docx
+++ b/delivery4/CP4-template.docx
@@ -540,9 +540,9 @@
           <w:lang w:val="en-US"/>
         </w:rPr>
         <w:drawing>
-          <wp:inline distT="0" distB="0" distL="0" distR="0" wp14:anchorId="51F725F2" wp14:editId="42B85F6A">
+          <wp:inline distT="0" distB="0" distL="0" distR="0" wp14:anchorId="51F725F2" wp14:editId="50171851">
             <wp:extent cx="5867400" cy="2721610"/>
-            <wp:effectExtent l="0" t="0" r="0" b="2540"/>
+            <wp:effectExtent l="0" t="0" r="0" b="4445"/>
             <wp:docPr id="7" name="Picture 7" descr="Graphical user interface, chart&#10;&#10;Description automatically generated"/>
             <wp:cNvGraphicFramePr>
               <a:graphicFrameLocks xmlns:a="http://schemas.openxmlformats.org/drawingml/2006/main" noChangeAspect="1"/>
@@ -657,7 +657,7 @@
           <w:lang w:val="en-US"/>
         </w:rPr>
         <w:drawing>
-          <wp:inline distT="0" distB="0" distL="0" distR="0" wp14:anchorId="04140321" wp14:editId="18C9C35A">
+          <wp:inline distT="0" distB="0" distL="0" distR="0" wp14:anchorId="04140321" wp14:editId="2A20266F">
             <wp:extent cx="5867400" cy="4128170"/>
             <wp:effectExtent l="0" t="0" r="0" b="5715"/>
             <wp:docPr id="5" name="Picture 5" descr="Chart&#10;&#10;Description automatically generated"/>
@@ -679,7 +679,7 @@
                   <pic:spPr bwMode="auto">
                     <a:xfrm>
                       <a:off x="0" y="0"/>
-                      <a:ext cx="5884339" cy="4140088"/>
+                      <a:ext cx="5867400" cy="4128170"/>
                     </a:xfrm>
                     <a:prstGeom prst="rect">
                       <a:avLst/>
@@ -1026,10 +1026,10 @@
           <w:lang w:val="en-US"/>
         </w:rPr>
         <w:drawing>
-          <wp:inline distT="0" distB="0" distL="0" distR="0" wp14:anchorId="2CE2C4B1" wp14:editId="0741E245">
-            <wp:extent cx="3848100" cy="2725736"/>
-            <wp:effectExtent l="0" t="0" r="0" b="0"/>
-            <wp:docPr id="4" name="Picture 4" descr="Timeline&#10;&#10;Description automatically generated"/>
+          <wp:inline distT="0" distB="0" distL="0" distR="0" wp14:anchorId="2CE2C4B1" wp14:editId="1DEE91CB">
+            <wp:extent cx="3784373" cy="2728770"/>
+            <wp:effectExtent l="0" t="0" r="6985" b="0"/>
+            <wp:docPr id="4" name="Picture 4"/>
             <wp:cNvGraphicFramePr>
               <a:graphicFrameLocks xmlns:a="http://schemas.openxmlformats.org/drawingml/2006/main" noChangeAspect="1"/>
             </wp:cNvGraphicFramePr>
@@ -1037,11 +1037,11 @@
               <a:graphicData uri="http://schemas.openxmlformats.org/drawingml/2006/picture">
                 <pic:pic xmlns:pic="http://schemas.openxmlformats.org/drawingml/2006/picture">
                   <pic:nvPicPr>
-                    <pic:cNvPr id="8" name="Picture 8" descr="Timeline&#10;&#10;Description automatically generated"/>
+                    <pic:cNvPr id="4" name="Picture 4"/>
                     <pic:cNvPicPr/>
                   </pic:nvPicPr>
                   <pic:blipFill>
-                    <a:blip r:embed="rId12" cstate="print">
+                    <a:blip r:embed="rId12">
                       <a:extLst>
                         <a:ext uri="{28A0092B-C50C-407E-A947-70E740481C1C}">
                           <a14:useLocalDpi xmlns:a14="http://schemas.microsoft.com/office/drawing/2010/main" val="0"/>
@@ -1055,7 +1055,7 @@
                   <pic:spPr>
                     <a:xfrm>
                       <a:off x="0" y="0"/>
-                      <a:ext cx="3852383" cy="2728770"/>
+                      <a:ext cx="3784373" cy="2728770"/>
                     </a:xfrm>
                     <a:prstGeom prst="rect">
                       <a:avLst/>
@@ -1078,27 +1078,10 @@
       </w:pPr>
       <w:r>
         <w:rPr>
-          <w:lang w:val="en-GB"/>
-        </w:rPr>
-        <w:t xml:space="preserve">Figure </w:t>
-      </w:r>
-      <w:r>
-        <w:rPr>
-          <w:lang w:val="en-GB"/>
-        </w:rPr>
-        <w:t>3:</w:t>
-      </w:r>
-      <w:r>
-        <w:rPr>
-          <w:lang w:val="en-GB"/>
-        </w:rPr>
-        <w:t xml:space="preserve"> Choropleth map</w:t>
-      </w:r>
-      <w:r>
-        <w:rPr>
-          <w:lang w:val="en-GB"/>
-        </w:rPr>
-        <w:t xml:space="preserve"> with a state selected (in red)</w:t>
+          <w:highlight w:val="yellow"/>
+          <w:lang w:val="en-GB"/>
+        </w:rPr>
+        <w:t>Figure 3: Choropleth map with a state selected (in red)</w:t>
       </w:r>
     </w:p>
     <w:p>
@@ -1260,7 +1243,34 @@
           <w:lang w:val="en-GB"/>
         </w:rPr>
         <w:lastRenderedPageBreak/>
-        <w:t>with the state and encoded value gets rendered. Every state is clickable and gets highlighted with red when clicked.</w:t>
+        <w:t xml:space="preserve">with the state and encoded value gets rendered. Every state is clickable and gets highlighted with </w:t>
+      </w:r>
+      <w:r>
+        <w:rPr>
+          <w:highlight w:val="yellow"/>
+          <w:lang w:val="en-GB"/>
+        </w:rPr>
+        <w:t xml:space="preserve">a </w:t>
+      </w:r>
+      <w:r>
+        <w:rPr>
+          <w:highlight w:val="yellow"/>
+          <w:lang w:val="en-GB"/>
+        </w:rPr>
+        <w:t>red</w:t>
+      </w:r>
+      <w:r>
+        <w:rPr>
+          <w:highlight w:val="yellow"/>
+          <w:lang w:val="en-GB"/>
+        </w:rPr>
+        <w:t xml:space="preserve"> outer line</w:t>
+      </w:r>
+      <w:r>
+        <w:rPr>
+          <w:lang w:val="en-GB"/>
+        </w:rPr>
+        <w:t xml:space="preserve"> when clicked.</w:t>
       </w:r>
     </w:p>
     <w:p>
@@ -1285,7 +1295,27 @@
         <w:rPr>
           <w:lang w:val="en-GB"/>
         </w:rPr>
-        <w:t xml:space="preserve"> chart represents the evolution through time of the selected attributes for the selected state, using dots connected by lines as marks. The x position encodes the year and the y position the value of the attributes. The line’s slope encodes the change in the attribute’s values. </w:t>
+        <w:t xml:space="preserve"> chart represents the evolution through time of the selected attributes for the selected </w:t>
+      </w:r>
+      <w:r>
+        <w:rPr>
+          <w:highlight w:val="yellow"/>
+          <w:lang w:val="en-GB"/>
+        </w:rPr>
+        <w:t>state</w:t>
+      </w:r>
+      <w:r>
+        <w:rPr>
+          <w:highlight w:val="yellow"/>
+          <w:lang w:val="en-GB"/>
+        </w:rPr>
+        <w:t>s</w:t>
+      </w:r>
+      <w:r>
+        <w:rPr>
+          <w:lang w:val="en-GB"/>
+        </w:rPr>
+        <w:t xml:space="preserve">, using dots connected by lines as marks. The x position encodes the year and the y position the value of the attributes. The line’s slope encodes the change in the attribute’s values. </w:t>
       </w:r>
       <w:r>
         <w:rPr>
@@ -1364,6 +1394,13 @@
           <w:lang w:val="en-GB"/>
         </w:rPr>
         <w:t xml:space="preserve"> </w:t>
+      </w:r>
+      <w:r>
+        <w:rPr>
+          <w:highlight w:val="yellow"/>
+          <w:lang w:val="en-GB"/>
+        </w:rPr>
+        <w:t>Whenever multiple states are selected, only the first attribute’s lines are shown on the chart.</w:t>
       </w:r>
     </w:p>
     <w:p>
@@ -1483,7 +1520,19 @@
         <w:rPr>
           <w:lang w:val="en-GB"/>
         </w:rPr>
-        <w:t xml:space="preserve"> idioms (choropleth map and dot plot) is from and the attributes displayed on the line chart, parallel coordinates and choropleth map.</w:t>
+        <w:t xml:space="preserve"> idioms (choropleth map and dot plot) is from and the attributes displayed on the line chart, parallel </w:t>
+      </w:r>
+      <w:r>
+        <w:rPr>
+          <w:lang w:val="en-GB"/>
+        </w:rPr>
+        <w:t>coordinates,</w:t>
+      </w:r>
+      <w:r>
+        <w:rPr>
+          <w:lang w:val="en-GB"/>
+        </w:rPr>
+        <w:t xml:space="preserve"> and choropleth map.</w:t>
       </w:r>
     </w:p>
     <w:p>
@@ -1496,7 +1545,55 @@
         <w:rPr>
           <w:lang w:val="en-GB"/>
         </w:rPr>
-        <w:t xml:space="preserve">In the choropleth map we can select a state by clicking on it, </w:t>
+        <w:t xml:space="preserve">In the choropleth map we can </w:t>
+      </w:r>
+      <w:r>
+        <w:rPr>
+          <w:highlight w:val="yellow"/>
+          <w:lang w:val="en-GB"/>
+        </w:rPr>
+        <w:t xml:space="preserve">select </w:t>
+      </w:r>
+      <w:r>
+        <w:rPr>
+          <w:highlight w:val="yellow"/>
+          <w:lang w:val="en-GB"/>
+        </w:rPr>
+        <w:t xml:space="preserve">and deselect </w:t>
+      </w:r>
+      <w:r>
+        <w:rPr>
+          <w:highlight w:val="yellow"/>
+          <w:lang w:val="en-GB"/>
+        </w:rPr>
+        <w:t>state</w:t>
+      </w:r>
+      <w:r>
+        <w:rPr>
+          <w:highlight w:val="yellow"/>
+          <w:lang w:val="en-GB"/>
+        </w:rPr>
+        <w:t>s</w:t>
+      </w:r>
+      <w:r>
+        <w:rPr>
+          <w:highlight w:val="yellow"/>
+          <w:lang w:val="en-GB"/>
+        </w:rPr>
+        <w:t xml:space="preserve"> by clicking on </w:t>
+      </w:r>
+      <w:r>
+        <w:rPr>
+          <w:highlight w:val="yellow"/>
+          <w:lang w:val="en-GB"/>
+        </w:rPr>
+        <w:t>them</w:t>
+      </w:r>
+      <w:r>
+        <w:rPr>
+          <w:lang w:val="en-GB"/>
+        </w:rPr>
+        <w:t xml:space="preserve">, </w:t>
       </w:r>
       <w:r>
         <w:rPr>
@@ -1514,7 +1611,21 @@
         <w:rPr>
           <w:lang w:val="en-GB"/>
         </w:rPr>
-        <w:t>line chart to reflect the selected state</w:t>
+        <w:t xml:space="preserve">line chart to reflect the selected </w:t>
+      </w:r>
+      <w:r>
+        <w:rPr>
+          <w:highlight w:val="yellow"/>
+          <w:lang w:val="en-GB"/>
+        </w:rPr>
+        <w:t>state</w:t>
+      </w:r>
+      <w:r>
+        <w:rPr>
+          <w:highlight w:val="yellow"/>
+          <w:lang w:val="en-GB"/>
+        </w:rPr>
+        <w:t>s</w:t>
       </w:r>
       <w:r>
         <w:rPr>
@@ -1661,6 +1772,19 @@
           <w:lang w:val="en-GB"/>
         </w:rPr>
         <w:t>list</w:t>
+      </w:r>
+      <w:r>
+        <w:rPr>
+          <w:lang w:val="en-GB"/>
+        </w:rPr>
+        <w:t xml:space="preserve"> and </w:t>
+      </w:r>
+      <w:r>
+        <w:rPr>
+          <w:highlight w:val="yellow"/>
+          <w:lang w:val="en-GB"/>
+        </w:rPr>
+        <w:t>will allow the selection of attributes shown on the map by clicking on an axis</w:t>
       </w:r>
       <w:r>
         <w:rPr>
@@ -1962,6 +2086,97 @@
           <w:lang w:val="en-GB"/>
         </w:rPr>
         <w:t>new idioms.</w:t>
+      </w:r>
+    </w:p>
+    <w:p>
+      <w:pPr>
+        <w:pStyle w:val="Heading1"/>
+        <w:rPr>
+          <w:lang w:val="en-GB"/>
+        </w:rPr>
+      </w:pPr>
+      <w:r>
+        <w:rPr>
+          <w:lang w:val="en-GB"/>
+        </w:rPr>
+        <w:t xml:space="preserve">Other </w:t>
+      </w:r>
+      <w:r>
+        <w:rPr>
+          <w:lang w:val="en-GB"/>
+        </w:rPr>
+        <w:t xml:space="preserve">CP4 </w:t>
+      </w:r>
+      <w:r>
+        <w:rPr>
+          <w:lang w:val="en-GB"/>
+        </w:rPr>
+        <w:t>Im</w:t>
+      </w:r>
+      <w:r>
+        <w:rPr>
+          <w:lang w:val="en-GB"/>
+        </w:rPr>
+        <w:t>provements</w:t>
+      </w:r>
+    </w:p>
+    <w:p>
+      <w:pPr>
+        <w:pStyle w:val="ListParagraph"/>
+        <w:numPr>
+          <w:ilvl w:val="0"/>
+          <w:numId w:val="13"/>
+        </w:numPr>
+        <w:rPr>
+          <w:highlight w:val="yellow"/>
+          <w:lang w:val="en-GB"/>
+        </w:rPr>
+      </w:pPr>
+      <w:r>
+        <w:rPr>
+          <w:highlight w:val="yellow"/>
+          <w:lang w:val="en-GB"/>
+        </w:rPr>
+        <w:t>Two placeholder images were added in the places where the missing idioms will be.</w:t>
+      </w:r>
+    </w:p>
+    <w:p>
+      <w:pPr>
+        <w:pStyle w:val="ListParagraph"/>
+        <w:numPr>
+          <w:ilvl w:val="0"/>
+          <w:numId w:val="13"/>
+        </w:numPr>
+        <w:rPr>
+          <w:highlight w:val="yellow"/>
+          <w:lang w:val="en-GB"/>
+        </w:rPr>
+      </w:pPr>
+      <w:r>
+        <w:rPr>
+          <w:highlight w:val="yellow"/>
+          <w:lang w:val="en-GB"/>
+        </w:rPr>
+        <w:t>Another selection menu was added to reduce the number of attributes displayed by two thirds, the user can now choose whether the values are absolute, percentage of change or per capita.</w:t>
+      </w:r>
+    </w:p>
+    <w:p>
+      <w:pPr>
+        <w:pStyle w:val="ListParagraph"/>
+        <w:numPr>
+          <w:ilvl w:val="0"/>
+          <w:numId w:val="13"/>
+        </w:numPr>
+        <w:rPr>
+          <w:lang w:val="en-GB"/>
+        </w:rPr>
+      </w:pPr>
+      <w:r>
+        <w:rPr>
+          <w:highlight w:val="yellow"/>
+          <w:lang w:val="en-GB"/>
+        </w:rPr>
+        <w:t>The missing values for the students’ grades were added by interpolating between the neighbour ones</w:t>
       </w:r>
     </w:p>
     <w:sectPr>
@@ -2253,6 +2468,119 @@
     </w:lvl>
   </w:abstractNum>
   <w:abstractNum w:abstractNumId="2" w15:restartNumberingAfterBreak="0">
+    <w:nsid w:val="25810D25"/>
+    <w:multiLevelType w:val="hybridMultilevel"/>
+    <w:tmpl w:val="C84A780C"/>
+    <w:lvl w:ilvl="0" w:tplc="08160001">
+      <w:start w:val="1"/>
+      <w:numFmt w:val="bullet"/>
+      <w:lvlText w:val=""/>
+      <w:lvlJc w:val="left"/>
+      <w:pPr>
+        <w:ind w:left="720" w:hanging="360"/>
+      </w:pPr>
+      <w:rPr>
+        <w:rFonts w:ascii="Symbol" w:hAnsi="Symbol" w:hint="default"/>
+      </w:rPr>
+    </w:lvl>
+    <w:lvl w:ilvl="1" w:tplc="08160003" w:tentative="1">
+      <w:start w:val="1"/>
+      <w:numFmt w:val="bullet"/>
+      <w:lvlText w:val="o"/>
+      <w:lvlJc w:val="left"/>
+      <w:pPr>
+        <w:ind w:left="1440" w:hanging="360"/>
+      </w:pPr>
+      <w:rPr>
+        <w:rFonts w:ascii="Courier New" w:hAnsi="Courier New" w:cs="Courier New" w:hint="default"/>
+      </w:rPr>
+    </w:lvl>
+    <w:lvl w:ilvl="2" w:tplc="08160005" w:tentative="1">
+      <w:start w:val="1"/>
+      <w:numFmt w:val="bullet"/>
+      <w:lvlText w:val=""/>
+      <w:lvlJc w:val="left"/>
+      <w:pPr>
+        <w:ind w:left="2160" w:hanging="360"/>
+      </w:pPr>
+      <w:rPr>
+        <w:rFonts w:ascii="Wingdings" w:hAnsi="Wingdings" w:hint="default"/>
+      </w:rPr>
+    </w:lvl>
+    <w:lvl w:ilvl="3" w:tplc="08160001" w:tentative="1">
+      <w:start w:val="1"/>
+      <w:numFmt w:val="bullet"/>
+      <w:lvlText w:val=""/>
+      <w:lvlJc w:val="left"/>
+      <w:pPr>
+        <w:ind w:left="2880" w:hanging="360"/>
+      </w:pPr>
+      <w:rPr>
+        <w:rFonts w:ascii="Symbol" w:hAnsi="Symbol" w:hint="default"/>
+      </w:rPr>
+    </w:lvl>
+    <w:lvl w:ilvl="4" w:tplc="08160003" w:tentative="1">
+      <w:start w:val="1"/>
+      <w:numFmt w:val="bullet"/>
+      <w:lvlText w:val="o"/>
+      <w:lvlJc w:val="left"/>
+      <w:pPr>
+        <w:ind w:left="3600" w:hanging="360"/>
+      </w:pPr>
+      <w:rPr>
+        <w:rFonts w:ascii="Courier New" w:hAnsi="Courier New" w:cs="Courier New" w:hint="default"/>
+      </w:rPr>
+    </w:lvl>
+    <w:lvl w:ilvl="5" w:tplc="08160005" w:tentative="1">
+      <w:start w:val="1"/>
+      <w:numFmt w:val="bullet"/>
+      <w:lvlText w:val=""/>
+      <w:lvlJc w:val="left"/>
+      <w:pPr>
+        <w:ind w:left="4320" w:hanging="360"/>
+      </w:pPr>
+      <w:rPr>
+        <w:rFonts w:ascii="Wingdings" w:hAnsi="Wingdings" w:hint="default"/>
+      </w:rPr>
+    </w:lvl>
+    <w:lvl w:ilvl="6" w:tplc="08160001" w:tentative="1">
+      <w:start w:val="1"/>
+      <w:numFmt w:val="bullet"/>
+      <w:lvlText w:val=""/>
+      <w:lvlJc w:val="left"/>
+      <w:pPr>
+        <w:ind w:left="5040" w:hanging="360"/>
+      </w:pPr>
+      <w:rPr>
+        <w:rFonts w:ascii="Symbol" w:hAnsi="Symbol" w:hint="default"/>
+      </w:rPr>
+    </w:lvl>
+    <w:lvl w:ilvl="7" w:tplc="08160003" w:tentative="1">
+      <w:start w:val="1"/>
+      <w:numFmt w:val="bullet"/>
+      <w:lvlText w:val="o"/>
+      <w:lvlJc w:val="left"/>
+      <w:pPr>
+        <w:ind w:left="5760" w:hanging="360"/>
+      </w:pPr>
+      <w:rPr>
+        <w:rFonts w:ascii="Courier New" w:hAnsi="Courier New" w:cs="Courier New" w:hint="default"/>
+      </w:rPr>
+    </w:lvl>
+    <w:lvl w:ilvl="8" w:tplc="08160005" w:tentative="1">
+      <w:start w:val="1"/>
+      <w:numFmt w:val="bullet"/>
+      <w:lvlText w:val=""/>
+      <w:lvlJc w:val="left"/>
+      <w:pPr>
+        <w:ind w:left="6480" w:hanging="360"/>
+      </w:pPr>
+      <w:rPr>
+        <w:rFonts w:ascii="Wingdings" w:hAnsi="Wingdings" w:hint="default"/>
+      </w:rPr>
+    </w:lvl>
+  </w:abstractNum>
+  <w:abstractNum w:abstractNumId="3" w15:restartNumberingAfterBreak="0">
     <w:nsid w:val="26647E10"/>
     <w:multiLevelType w:val="hybridMultilevel"/>
     <w:tmpl w:val="FF368036"/>
@@ -2365,7 +2693,7 @@
       </w:rPr>
     </w:lvl>
   </w:abstractNum>
-  <w:abstractNum w:abstractNumId="3" w15:restartNumberingAfterBreak="0">
+  <w:abstractNum w:abstractNumId="4" w15:restartNumberingAfterBreak="0">
     <w:nsid w:val="28D47B0A"/>
     <w:multiLevelType w:val="hybridMultilevel"/>
     <w:tmpl w:val="0ADAAADC"/>
@@ -2478,7 +2806,7 @@
       </w:rPr>
     </w:lvl>
   </w:abstractNum>
-  <w:abstractNum w:abstractNumId="4" w15:restartNumberingAfterBreak="0">
+  <w:abstractNum w:abstractNumId="5" w15:restartNumberingAfterBreak="0">
     <w:nsid w:val="365213D4"/>
     <w:multiLevelType w:val="hybridMultilevel"/>
     <w:tmpl w:val="A0044E0E"/>
@@ -2591,7 +2919,7 @@
       </w:rPr>
     </w:lvl>
   </w:abstractNum>
-  <w:abstractNum w:abstractNumId="5" w15:restartNumberingAfterBreak="0">
+  <w:abstractNum w:abstractNumId="6" w15:restartNumberingAfterBreak="0">
     <w:nsid w:val="4D2D6D51"/>
     <w:multiLevelType w:val="hybridMultilevel"/>
     <w:tmpl w:val="F7DA1076"/>
@@ -2704,7 +3032,7 @@
       </w:rPr>
     </w:lvl>
   </w:abstractNum>
-  <w:abstractNum w:abstractNumId="6" w15:restartNumberingAfterBreak="0">
+  <w:abstractNum w:abstractNumId="7" w15:restartNumberingAfterBreak="0">
     <w:nsid w:val="4E9C6C9B"/>
     <w:multiLevelType w:val="hybridMultilevel"/>
     <w:tmpl w:val="932EB44E"/>
@@ -2816,7 +3144,7 @@
       </w:rPr>
     </w:lvl>
   </w:abstractNum>
-  <w:abstractNum w:abstractNumId="7" w15:restartNumberingAfterBreak="0">
+  <w:abstractNum w:abstractNumId="8" w15:restartNumberingAfterBreak="0">
     <w:nsid w:val="5B3E2BC6"/>
     <w:multiLevelType w:val="hybridMultilevel"/>
     <w:tmpl w:val="2DB24EE6"/>
@@ -2929,7 +3257,7 @@
       </w:rPr>
     </w:lvl>
   </w:abstractNum>
-  <w:abstractNum w:abstractNumId="8" w15:restartNumberingAfterBreak="0">
+  <w:abstractNum w:abstractNumId="9" w15:restartNumberingAfterBreak="0">
     <w:nsid w:val="5BC434E4"/>
     <w:multiLevelType w:val="hybridMultilevel"/>
     <w:tmpl w:val="7870F2C4"/>
@@ -3041,7 +3369,7 @@
       </w:rPr>
     </w:lvl>
   </w:abstractNum>
-  <w:abstractNum w:abstractNumId="9" w15:restartNumberingAfterBreak="0">
+  <w:abstractNum w:abstractNumId="10" w15:restartNumberingAfterBreak="0">
     <w:nsid w:val="661B581C"/>
     <w:multiLevelType w:val="hybridMultilevel"/>
     <w:tmpl w:val="F1A03C92"/>
@@ -3154,7 +3482,120 @@
       </w:rPr>
     </w:lvl>
   </w:abstractNum>
-  <w:abstractNum w:abstractNumId="10" w15:restartNumberingAfterBreak="0">
+  <w:abstractNum w:abstractNumId="11" w15:restartNumberingAfterBreak="0">
+    <w:nsid w:val="70DA3B04"/>
+    <w:multiLevelType w:val="hybridMultilevel"/>
+    <w:tmpl w:val="ACDACA94"/>
+    <w:lvl w:ilvl="0" w:tplc="08160001">
+      <w:start w:val="1"/>
+      <w:numFmt w:val="bullet"/>
+      <w:lvlText w:val=""/>
+      <w:lvlJc w:val="left"/>
+      <w:pPr>
+        <w:ind w:left="1079" w:hanging="360"/>
+      </w:pPr>
+      <w:rPr>
+        <w:rFonts w:ascii="Symbol" w:hAnsi="Symbol" w:hint="default"/>
+      </w:rPr>
+    </w:lvl>
+    <w:lvl w:ilvl="1" w:tplc="08160003" w:tentative="1">
+      <w:start w:val="1"/>
+      <w:numFmt w:val="bullet"/>
+      <w:lvlText w:val="o"/>
+      <w:lvlJc w:val="left"/>
+      <w:pPr>
+        <w:ind w:left="1799" w:hanging="360"/>
+      </w:pPr>
+      <w:rPr>
+        <w:rFonts w:ascii="Courier New" w:hAnsi="Courier New" w:cs="Courier New" w:hint="default"/>
+      </w:rPr>
+    </w:lvl>
+    <w:lvl w:ilvl="2" w:tplc="08160005" w:tentative="1">
+      <w:start w:val="1"/>
+      <w:numFmt w:val="bullet"/>
+      <w:lvlText w:val=""/>
+      <w:lvlJc w:val="left"/>
+      <w:pPr>
+        <w:ind w:left="2519" w:hanging="360"/>
+      </w:pPr>
+      <w:rPr>
+        <w:rFonts w:ascii="Wingdings" w:hAnsi="Wingdings" w:hint="default"/>
+      </w:rPr>
+    </w:lvl>
+    <w:lvl w:ilvl="3" w:tplc="08160001" w:tentative="1">
+      <w:start w:val="1"/>
+      <w:numFmt w:val="bullet"/>
+      <w:lvlText w:val=""/>
+      <w:lvlJc w:val="left"/>
+      <w:pPr>
+        <w:ind w:left="3239" w:hanging="360"/>
+      </w:pPr>
+      <w:rPr>
+        <w:rFonts w:ascii="Symbol" w:hAnsi="Symbol" w:hint="default"/>
+      </w:rPr>
+    </w:lvl>
+    <w:lvl w:ilvl="4" w:tplc="08160003" w:tentative="1">
+      <w:start w:val="1"/>
+      <w:numFmt w:val="bullet"/>
+      <w:lvlText w:val="o"/>
+      <w:lvlJc w:val="left"/>
+      <w:pPr>
+        <w:ind w:left="3959" w:hanging="360"/>
+      </w:pPr>
+      <w:rPr>
+        <w:rFonts w:ascii="Courier New" w:hAnsi="Courier New" w:cs="Courier New" w:hint="default"/>
+      </w:rPr>
+    </w:lvl>
+    <w:lvl w:ilvl="5" w:tplc="08160005" w:tentative="1">
+      <w:start w:val="1"/>
+      <w:numFmt w:val="bullet"/>
+      <w:lvlText w:val=""/>
+      <w:lvlJc w:val="left"/>
+      <w:pPr>
+        <w:ind w:left="4679" w:hanging="360"/>
+      </w:pPr>
+      <w:rPr>
+        <w:rFonts w:ascii="Wingdings" w:hAnsi="Wingdings" w:hint="default"/>
+      </w:rPr>
+    </w:lvl>
+    <w:lvl w:ilvl="6" w:tplc="08160001" w:tentative="1">
+      <w:start w:val="1"/>
+      <w:numFmt w:val="bullet"/>
+      <w:lvlText w:val=""/>
+      <w:lvlJc w:val="left"/>
+      <w:pPr>
+        <w:ind w:left="5399" w:hanging="360"/>
+      </w:pPr>
+      <w:rPr>
+        <w:rFonts w:ascii="Symbol" w:hAnsi="Symbol" w:hint="default"/>
+      </w:rPr>
+    </w:lvl>
+    <w:lvl w:ilvl="7" w:tplc="08160003" w:tentative="1">
+      <w:start w:val="1"/>
+      <w:numFmt w:val="bullet"/>
+      <w:lvlText w:val="o"/>
+      <w:lvlJc w:val="left"/>
+      <w:pPr>
+        <w:ind w:left="6119" w:hanging="360"/>
+      </w:pPr>
+      <w:rPr>
+        <w:rFonts w:ascii="Courier New" w:hAnsi="Courier New" w:cs="Courier New" w:hint="default"/>
+      </w:rPr>
+    </w:lvl>
+    <w:lvl w:ilvl="8" w:tplc="08160005" w:tentative="1">
+      <w:start w:val="1"/>
+      <w:numFmt w:val="bullet"/>
+      <w:lvlText w:val=""/>
+      <w:lvlJc w:val="left"/>
+      <w:pPr>
+        <w:ind w:left="6839" w:hanging="360"/>
+      </w:pPr>
+      <w:rPr>
+        <w:rFonts w:ascii="Wingdings" w:hAnsi="Wingdings" w:hint="default"/>
+      </w:rPr>
+    </w:lvl>
+  </w:abstractNum>
+  <w:abstractNum w:abstractNumId="12" w15:restartNumberingAfterBreak="0">
     <w:nsid w:val="71BA4938"/>
     <w:multiLevelType w:val="hybridMultilevel"/>
     <w:tmpl w:val="4DB46F56"/>
@@ -3268,10 +3709,10 @@
     </w:lvl>
   </w:abstractNum>
   <w:num w:numId="1">
-    <w:abstractNumId w:val="5"/>
+    <w:abstractNumId w:val="6"/>
   </w:num>
   <w:num w:numId="2">
-    <w:abstractNumId w:val="7"/>
+    <w:abstractNumId w:val="8"/>
   </w:num>
   <w:num w:numId="3">
     <w:abstractNumId w:val="0"/>
@@ -3280,25 +3721,31 @@
     <w:abstractNumId w:val="1"/>
   </w:num>
   <w:num w:numId="5">
+    <w:abstractNumId w:val="3"/>
+  </w:num>
+  <w:num w:numId="6">
+    <w:abstractNumId w:val="9"/>
+  </w:num>
+  <w:num w:numId="7">
+    <w:abstractNumId w:val="7"/>
+  </w:num>
+  <w:num w:numId="8">
+    <w:abstractNumId w:val="4"/>
+  </w:num>
+  <w:num w:numId="9">
+    <w:abstractNumId w:val="10"/>
+  </w:num>
+  <w:num w:numId="10">
+    <w:abstractNumId w:val="12"/>
+  </w:num>
+  <w:num w:numId="11">
+    <w:abstractNumId w:val="5"/>
+  </w:num>
+  <w:num w:numId="12">
     <w:abstractNumId w:val="2"/>
   </w:num>
-  <w:num w:numId="6">
-    <w:abstractNumId w:val="8"/>
-  </w:num>
-  <w:num w:numId="7">
-    <w:abstractNumId w:val="6"/>
-  </w:num>
-  <w:num w:numId="8">
-    <w:abstractNumId w:val="3"/>
-  </w:num>
-  <w:num w:numId="9">
-    <w:abstractNumId w:val="9"/>
-  </w:num>
-  <w:num w:numId="10">
-    <w:abstractNumId w:val="10"/>
-  </w:num>
-  <w:num w:numId="11">
-    <w:abstractNumId w:val="4"/>
+  <w:num w:numId="13">
+    <w:abstractNumId w:val="11"/>
   </w:num>
 </w:numbering>
 </file>

</xml_diff>